<commit_message>
update dim & search ddm manuals
</commit_message>
<xml_diff>
--- a/Manuals/2.12/BEXIS212_DataDissemination_UserGuide.docx
+++ b/Manuals/2.12/BEXIS212_DataDissemination_UserGuide.docx
@@ -1,6 +1,6 @@
 
 <file path=word/document.xml><?xml version="1.0" encoding="utf-8"?>
-<w:document xmlns:wpc="http://schemas.microsoft.com/office/word/2010/wordprocessingCanvas" xmlns:cx="http://schemas.microsoft.com/office/drawing/2014/chartex" xmlns:cx1="http://schemas.microsoft.com/office/drawing/2015/9/8/chartex" xmlns:mc="http://schemas.openxmlformats.org/markup-compatibility/2006" xmlns:o="urn:schemas-microsoft-com:office:office" xmlns:r="http://schemas.openxmlformats.org/officeDocument/2006/relationships" xmlns:m="http://schemas.openxmlformats.org/officeDocument/2006/math" xmlns:v="urn:schemas-microsoft-com:vml" xmlns:wp14="http://schemas.microsoft.com/office/word/2010/wordprocessingDrawing" xmlns:wp="http://schemas.openxmlformats.org/drawingml/2006/wordprocessingDrawing" xmlns:w10="urn:schemas-microsoft-com:office:word" xmlns:w="http://schemas.openxmlformats.org/wordprocessingml/2006/main" xmlns:w14="http://schemas.microsoft.com/office/word/2010/wordml" xmlns:w15="http://schemas.microsoft.com/office/word/2012/wordml" xmlns:w16se="http://schemas.microsoft.com/office/word/2015/wordml/symex" xmlns:wpg="http://schemas.microsoft.com/office/word/2010/wordprocessingGroup" xmlns:wpi="http://schemas.microsoft.com/office/word/2010/wordprocessingInk" xmlns:wne="http://schemas.microsoft.com/office/word/2006/wordml" xmlns:wps="http://schemas.microsoft.com/office/word/2010/wordprocessingShape" mc:Ignorable="w14 w15 w16se wp14">
+<w:document xmlns:wpc="http://schemas.microsoft.com/office/word/2010/wordprocessingCanvas" xmlns:mc="http://schemas.openxmlformats.org/markup-compatibility/2006" xmlns:o="urn:schemas-microsoft-com:office:office" xmlns:r="http://schemas.openxmlformats.org/officeDocument/2006/relationships" xmlns:m="http://schemas.openxmlformats.org/officeDocument/2006/math" xmlns:v="urn:schemas-microsoft-com:vml" xmlns:wp14="http://schemas.microsoft.com/office/word/2010/wordprocessingDrawing" xmlns:wp="http://schemas.openxmlformats.org/drawingml/2006/wordprocessingDrawing" xmlns:w10="urn:schemas-microsoft-com:office:word" xmlns:w="http://schemas.openxmlformats.org/wordprocessingml/2006/main" xmlns:w14="http://schemas.microsoft.com/office/word/2010/wordml" xmlns:wpg="http://schemas.microsoft.com/office/word/2010/wordprocessingGroup" xmlns:wpi="http://schemas.microsoft.com/office/word/2010/wordprocessingInk" xmlns:wne="http://schemas.microsoft.com/office/word/2006/wordml" xmlns:wps="http://schemas.microsoft.com/office/word/2010/wordprocessingShape" mc:Ignorable="w14 wp14">
   <w:body>
     <w:p>
       <w:pPr>
@@ -402,22 +402,70 @@
         </w:rPr>
         <w:tab/>
       </w:r>
+      <w:proofErr w:type="spellStart"/>
       <w:r>
         <w:rPr>
           <w:rStyle w:val="SubtleEmphasis"/>
           <w:i w:val="0"/>
           <w:lang w:val="en-US"/>
         </w:rPr>
-        <w:t xml:space="preserve">Nafiseh Navabpour, Roman Gerlach, David </w:t>
-      </w:r>
+        <w:t>Nafiseh</w:t>
+      </w:r>
+      <w:proofErr w:type="spellEnd"/>
       <w:r>
         <w:rPr>
           <w:rStyle w:val="SubtleEmphasis"/>
           <w:i w:val="0"/>
           <w:lang w:val="en-US"/>
         </w:rPr>
+        <w:t xml:space="preserve"> </w:t>
+      </w:r>
+      <w:proofErr w:type="spellStart"/>
+      <w:r>
+        <w:rPr>
+          <w:rStyle w:val="SubtleEmphasis"/>
+          <w:i w:val="0"/>
+          <w:lang w:val="en-US"/>
+        </w:rPr>
+        <w:t>Navabpour</w:t>
+      </w:r>
+      <w:proofErr w:type="spellEnd"/>
+      <w:r>
+        <w:rPr>
+          <w:rStyle w:val="SubtleEmphasis"/>
+          <w:i w:val="0"/>
+          <w:lang w:val="en-US"/>
+        </w:rPr>
+        <w:t xml:space="preserve">, Roman </w:t>
+      </w:r>
+      <w:proofErr w:type="spellStart"/>
+      <w:r>
+        <w:rPr>
+          <w:rStyle w:val="SubtleEmphasis"/>
+          <w:i w:val="0"/>
+          <w:lang w:val="en-US"/>
+        </w:rPr>
+        <w:t>Gerlach</w:t>
+      </w:r>
+      <w:proofErr w:type="spellEnd"/>
+      <w:r>
+        <w:rPr>
+          <w:rStyle w:val="SubtleEmphasis"/>
+          <w:i w:val="0"/>
+          <w:lang w:val="en-US"/>
+        </w:rPr>
+        <w:t xml:space="preserve">, David </w:t>
+      </w:r>
+      <w:proofErr w:type="spellStart"/>
+      <w:r>
+        <w:rPr>
+          <w:rStyle w:val="SubtleEmphasis"/>
+          <w:i w:val="0"/>
+          <w:lang w:val="en-US"/>
+        </w:rPr>
         <w:t>Schöne</w:t>
       </w:r>
+      <w:proofErr w:type="spellEnd"/>
     </w:p>
     <w:p>
       <w:pPr>
@@ -476,15 +524,32 @@
         </w:rPr>
         <w:tab/>
       </w:r>
-      <w:hyperlink r:id="rId8" w:history="1">
-        <w:r>
-          <w:rPr>
-            <w:rStyle w:val="Hyperlink"/>
-            <w:lang w:val="en-US"/>
-          </w:rPr>
-          <w:t>http://bexis2.uni-jena.de</w:t>
-        </w:r>
-      </w:hyperlink>
+      <w:r>
+        <w:fldChar w:fldCharType="begin"/>
+      </w:r>
+      <w:r>
+        <w:rPr>
+          <w:lang w:val="en-US"/>
+        </w:rPr>
+        <w:instrText xml:space="preserve"> HYPERLINK "http://bexis2.uni-jena.de" </w:instrText>
+      </w:r>
+      <w:r>
+        <w:fldChar w:fldCharType="separate"/>
+      </w:r>
+      <w:r>
+        <w:rPr>
+          <w:rStyle w:val="Hyperlink"/>
+          <w:lang w:val="en-US"/>
+        </w:rPr>
+        <w:t>http://bexis2.uni-jena.de</w:t>
+      </w:r>
+      <w:r>
+        <w:rPr>
+          <w:rStyle w:val="Hyperlink"/>
+          <w:lang w:val="en-US"/>
+        </w:rPr>
+        <w:fldChar w:fldCharType="end"/>
+      </w:r>
     </w:p>
     <w:p>
       <w:pPr>
@@ -748,47 +813,121 @@
           <w:rFonts w:cs="Arial"/>
           <w:i w:val="0"/>
         </w:rPr>
-        <w:t xml:space="preserve">Ecology and </w:t>
-      </w:r>
+        <w:t xml:space="preserve">Ecology </w:t>
+      </w:r>
+      <w:proofErr w:type="spellStart"/>
       <w:r>
         <w:rPr>
           <w:rStyle w:val="SubtleEmphasis"/>
           <w:rFonts w:cs="Arial"/>
           <w:i w:val="0"/>
         </w:rPr>
-        <w:t xml:space="preserve">Ecosystem Management), </w:t>
-      </w:r>
+        <w:t>and</w:t>
+      </w:r>
+      <w:proofErr w:type="spellEnd"/>
       <w:r>
         <w:rPr>
           <w:rStyle w:val="SubtleEmphasis"/>
           <w:rFonts w:cs="Arial"/>
           <w:i w:val="0"/>
         </w:rPr>
-        <w:t xml:space="preserve">the Gesellschaft für wissenschaftliche Datenverarbeitung </w:t>
-      </w:r>
+        <w:t xml:space="preserve"> </w:t>
+      </w:r>
+      <w:proofErr w:type="spellStart"/>
       <w:r>
         <w:rPr>
           <w:rStyle w:val="SubtleEmphasis"/>
           <w:rFonts w:cs="Arial"/>
           <w:i w:val="0"/>
         </w:rPr>
-        <w:t xml:space="preserve">mbH </w:t>
-      </w:r>
+        <w:t>Ecosystem</w:t>
+      </w:r>
+      <w:proofErr w:type="spellEnd"/>
       <w:r>
         <w:rPr>
           <w:rStyle w:val="SubtleEmphasis"/>
           <w:rFonts w:cs="Arial"/>
           <w:i w:val="0"/>
         </w:rPr>
-        <w:t>Göttingen (GWDG)</w:t>
-      </w:r>
+        <w:t xml:space="preserve"> Management), </w:t>
+      </w:r>
+      <w:proofErr w:type="spellStart"/>
       <w:r>
         <w:rPr>
           <w:rStyle w:val="SubtleEmphasis"/>
           <w:rFonts w:cs="Arial"/>
           <w:i w:val="0"/>
         </w:rPr>
-        <w:t xml:space="preserve">, and the </w:t>
+        <w:t>the</w:t>
+      </w:r>
+      <w:proofErr w:type="spellEnd"/>
+      <w:r>
+        <w:rPr>
+          <w:rStyle w:val="SubtleEmphasis"/>
+          <w:rFonts w:cs="Arial"/>
+          <w:i w:val="0"/>
+        </w:rPr>
+        <w:t xml:space="preserve"> Gesellschaft für wissenschaftliche Datenverarbeitung </w:t>
+      </w:r>
+      <w:r>
+        <w:rPr>
+          <w:rStyle w:val="SubtleEmphasis"/>
+          <w:rFonts w:cs="Arial"/>
+          <w:i w:val="0"/>
+        </w:rPr>
+        <w:t xml:space="preserve">mbH </w:t>
+      </w:r>
+      <w:r>
+        <w:rPr>
+          <w:rStyle w:val="SubtleEmphasis"/>
+          <w:rFonts w:cs="Arial"/>
+          <w:i w:val="0"/>
+        </w:rPr>
+        <w:t>Göttingen (GWDG)</w:t>
+      </w:r>
+      <w:r>
+        <w:rPr>
+          <w:rStyle w:val="SubtleEmphasis"/>
+          <w:rFonts w:cs="Arial"/>
+          <w:i w:val="0"/>
+        </w:rPr>
+        <w:t xml:space="preserve">, </w:t>
+      </w:r>
+      <w:proofErr w:type="spellStart"/>
+      <w:r>
+        <w:rPr>
+          <w:rStyle w:val="SubtleEmphasis"/>
+          <w:rFonts w:cs="Arial"/>
+          <w:i w:val="0"/>
+        </w:rPr>
+        <w:t>and</w:t>
+      </w:r>
+      <w:proofErr w:type="spellEnd"/>
+      <w:r>
+        <w:rPr>
+          <w:rStyle w:val="SubtleEmphasis"/>
+          <w:rFonts w:cs="Arial"/>
+          <w:i w:val="0"/>
+        </w:rPr>
+        <w:t xml:space="preserve"> </w:t>
+      </w:r>
+      <w:proofErr w:type="spellStart"/>
+      <w:r>
+        <w:rPr>
+          <w:rStyle w:val="SubtleEmphasis"/>
+          <w:rFonts w:cs="Arial"/>
+          <w:i w:val="0"/>
+        </w:rPr>
+        <w:t>the</w:t>
+      </w:r>
+      <w:proofErr w:type="spellEnd"/>
+      <w:r>
+        <w:rPr>
+          <w:rStyle w:val="SubtleEmphasis"/>
+          <w:rFonts w:cs="Arial"/>
+          <w:i w:val="0"/>
+        </w:rPr>
+        <w:t xml:space="preserve"> </w:t>
       </w:r>
       <w:r>
         <w:rPr>
@@ -880,8 +1019,6 @@
             </w:rPr>
           </w:pPr>
         </w:p>
-        <w:bookmarkStart w:id="0" w:name="_GoBack"/>
-        <w:bookmarkEnd w:id="0"/>
         <w:p>
           <w:pPr>
             <w:pStyle w:val="TOC1"/>
@@ -913,14 +1050,147 @@
             </w:rPr>
             <w:fldChar w:fldCharType="separate"/>
           </w:r>
-          <w:hyperlink w:anchor="_Toc524082002" w:history="1">
+          <w:bookmarkStart w:id="0" w:name="_GoBack"/>
+          <w:bookmarkEnd w:id="0"/>
+          <w:r>
+            <w:rPr>
+              <w:rStyle w:val="Hyperlink"/>
+              <w:noProof/>
+            </w:rPr>
+            <w:fldChar w:fldCharType="begin"/>
+          </w:r>
+          <w:r>
+            <w:rPr>
+              <w:rStyle w:val="Hyperlink"/>
+              <w:noProof/>
+            </w:rPr>
+            <w:instrText xml:space="preserve"> </w:instrText>
+          </w:r>
+          <w:r>
+            <w:rPr>
+              <w:noProof/>
+            </w:rPr>
+            <w:instrText>HYPERLINK \l "_Toc526774092"</w:instrText>
+          </w:r>
+          <w:r>
+            <w:rPr>
+              <w:rStyle w:val="Hyperlink"/>
+              <w:noProof/>
+            </w:rPr>
+            <w:instrText xml:space="preserve"> </w:instrText>
+          </w:r>
+          <w:r>
+            <w:rPr>
+              <w:rStyle w:val="Hyperlink"/>
+              <w:noProof/>
+            </w:rPr>
+          </w:r>
+          <w:r>
+            <w:rPr>
+              <w:rStyle w:val="Hyperlink"/>
+              <w:noProof/>
+            </w:rPr>
+            <w:fldChar w:fldCharType="separate"/>
+          </w:r>
+          <w:r>
+            <w:rPr>
+              <w:rStyle w:val="Hyperlink"/>
+              <w:noProof/>
+              <w:lang w:val="en-GB"/>
+            </w:rPr>
+            <w:t>1</w:t>
+          </w:r>
+          <w:r>
+            <w:rPr>
+              <w:noProof/>
+              <w:lang w:val="en-US" w:eastAsia="en-US"/>
+            </w:rPr>
+            <w:tab/>
+          </w:r>
+          <w:r>
+            <w:rPr>
+              <w:rStyle w:val="Hyperlink"/>
+              <w:noProof/>
+              <w:lang w:val="en-GB"/>
+            </w:rPr>
+            <w:t>Overview</w:t>
+          </w:r>
+          <w:r>
+            <w:rPr>
+              <w:noProof/>
+              <w:webHidden/>
+            </w:rPr>
+            <w:tab/>
+          </w:r>
+          <w:r>
+            <w:rPr>
+              <w:noProof/>
+              <w:webHidden/>
+            </w:rPr>
+            <w:fldChar w:fldCharType="begin"/>
+          </w:r>
+          <w:r>
+            <w:rPr>
+              <w:noProof/>
+              <w:webHidden/>
+            </w:rPr>
+            <w:instrText xml:space="preserve"> PAGEREF _Toc526774092 \h </w:instrText>
+          </w:r>
+          <w:r>
+            <w:rPr>
+              <w:noProof/>
+              <w:webHidden/>
+            </w:rPr>
+          </w:r>
+          <w:r>
+            <w:rPr>
+              <w:noProof/>
+              <w:webHidden/>
+            </w:rPr>
+            <w:fldChar w:fldCharType="separate"/>
+          </w:r>
+          <w:r>
+            <w:rPr>
+              <w:noProof/>
+              <w:webHidden/>
+            </w:rPr>
+            <w:t>3</w:t>
+          </w:r>
+          <w:r>
+            <w:rPr>
+              <w:noProof/>
+              <w:webHidden/>
+            </w:rPr>
+            <w:fldChar w:fldCharType="end"/>
+          </w:r>
+          <w:r>
+            <w:rPr>
+              <w:rStyle w:val="Hyperlink"/>
+              <w:noProof/>
+            </w:rPr>
+            <w:fldChar w:fldCharType="end"/>
+          </w:r>
+        </w:p>
+        <w:p>
+          <w:pPr>
+            <w:pStyle w:val="TOC1"/>
+            <w:tabs>
+              <w:tab w:val="left" w:pos="708"/>
+              <w:tab w:val="right" w:leader="dot" w:pos="9062"/>
+            </w:tabs>
+            <w:rPr>
+              <w:noProof/>
+              <w:lang w:val="en-US" w:eastAsia="en-US"/>
+            </w:rPr>
+          </w:pPr>
+          <w:hyperlink w:anchor="_Toc526774093" w:history="1">
             <w:r>
               <w:rPr>
                 <w:rStyle w:val="Hyperlink"/>
                 <w:noProof/>
                 <w:lang w:val="en-GB"/>
               </w:rPr>
-              <w:t>1</w:t>
+              <w:t>2</w:t>
             </w:r>
             <w:r>
               <w:rPr>
@@ -933,9 +1203,8 @@
               <w:rPr>
                 <w:rStyle w:val="Hyperlink"/>
                 <w:noProof/>
-                <w:lang w:val="en-GB"/>
-              </w:rPr>
-              <w:t>Overview</w:t>
+              </w:rPr>
+              <w:t>Metadata Export</w:t>
             </w:r>
             <w:r>
               <w:rPr>
@@ -956,7 +1225,7 @@
                 <w:noProof/>
                 <w:webHidden/>
               </w:rPr>
-              <w:instrText xml:space="preserve"> PAGEREF _Toc524082002 \h </w:instrText>
+              <w:instrText xml:space="preserve"> PAGEREF _Toc526774093 \h </w:instrText>
             </w:r>
             <w:r>
               <w:rPr>
@@ -999,14 +1268,14 @@
               <w:lang w:val="en-US" w:eastAsia="en-US"/>
             </w:rPr>
           </w:pPr>
-          <w:hyperlink w:anchor="_Toc524082003" w:history="1">
+          <w:hyperlink w:anchor="_Toc526774094" w:history="1">
             <w:r>
               <w:rPr>
                 <w:rStyle w:val="Hyperlink"/>
                 <w:noProof/>
-                <w:lang w:val="en-GB"/>
-              </w:rPr>
-              <w:t>2</w:t>
+                <w:lang w:val="en-US"/>
+              </w:rPr>
+              <w:t>3</w:t>
             </w:r>
             <w:r>
               <w:rPr>
@@ -1019,8 +1288,9 @@
               <w:rPr>
                 <w:rStyle w:val="Hyperlink"/>
                 <w:noProof/>
-              </w:rPr>
-              <w:t>Metadata Export</w:t>
+                <w:lang w:val="en-US"/>
+              </w:rPr>
+              <w:t>Mapping tool</w:t>
             </w:r>
             <w:r>
               <w:rPr>
@@ -1041,7 +1311,7 @@
                 <w:noProof/>
                 <w:webHidden/>
               </w:rPr>
-              <w:instrText xml:space="preserve"> PAGEREF _Toc524082003 \h </w:instrText>
+              <w:instrText xml:space="preserve"> PAGEREF _Toc526774094 \h </w:instrText>
             </w:r>
             <w:r>
               <w:rPr>
@@ -1062,6 +1332,677 @@
                 <w:webHidden/>
               </w:rPr>
               <w:t>3</w:t>
+            </w:r>
+            <w:r>
+              <w:rPr>
+                <w:noProof/>
+                <w:webHidden/>
+              </w:rPr>
+              <w:fldChar w:fldCharType="end"/>
+            </w:r>
+          </w:hyperlink>
+        </w:p>
+        <w:p>
+          <w:pPr>
+            <w:pStyle w:val="TOC2"/>
+            <w:tabs>
+              <w:tab w:val="left" w:pos="1320"/>
+            </w:tabs>
+            <w:rPr>
+              <w:noProof/>
+              <w:lang w:val="en-US" w:eastAsia="en-US"/>
+            </w:rPr>
+          </w:pPr>
+          <w:hyperlink w:anchor="_Toc526774095" w:history="1">
+            <w:r>
+              <w:rPr>
+                <w:rStyle w:val="Hyperlink"/>
+                <w:noProof/>
+                <w:lang w:val="en-US"/>
+              </w:rPr>
+              <w:t>3.1</w:t>
+            </w:r>
+            <w:r>
+              <w:rPr>
+                <w:noProof/>
+                <w:lang w:val="en-US" w:eastAsia="en-US"/>
+              </w:rPr>
+              <w:tab/>
+            </w:r>
+            <w:r>
+              <w:rPr>
+                <w:rStyle w:val="Hyperlink"/>
+                <w:noProof/>
+                <w:lang w:val="en-US"/>
+              </w:rPr>
+              <w:t>Mapping Overview</w:t>
+            </w:r>
+            <w:r>
+              <w:rPr>
+                <w:noProof/>
+                <w:webHidden/>
+              </w:rPr>
+              <w:tab/>
+            </w:r>
+            <w:r>
+              <w:rPr>
+                <w:noProof/>
+                <w:webHidden/>
+              </w:rPr>
+              <w:fldChar w:fldCharType="begin"/>
+            </w:r>
+            <w:r>
+              <w:rPr>
+                <w:noProof/>
+                <w:webHidden/>
+              </w:rPr>
+              <w:instrText xml:space="preserve"> PAGEREF _Toc526774095 \h </w:instrText>
+            </w:r>
+            <w:r>
+              <w:rPr>
+                <w:noProof/>
+                <w:webHidden/>
+              </w:rPr>
+            </w:r>
+            <w:r>
+              <w:rPr>
+                <w:noProof/>
+                <w:webHidden/>
+              </w:rPr>
+              <w:fldChar w:fldCharType="separate"/>
+            </w:r>
+            <w:r>
+              <w:rPr>
+                <w:noProof/>
+                <w:webHidden/>
+              </w:rPr>
+              <w:t>5</w:t>
+            </w:r>
+            <w:r>
+              <w:rPr>
+                <w:noProof/>
+                <w:webHidden/>
+              </w:rPr>
+              <w:fldChar w:fldCharType="end"/>
+            </w:r>
+          </w:hyperlink>
+        </w:p>
+        <w:p>
+          <w:pPr>
+            <w:pStyle w:val="TOC3"/>
+            <w:tabs>
+              <w:tab w:val="left" w:pos="1320"/>
+              <w:tab w:val="right" w:leader="dot" w:pos="9062"/>
+            </w:tabs>
+            <w:rPr>
+              <w:noProof/>
+              <w:lang w:val="en-US" w:eastAsia="en-US"/>
+            </w:rPr>
+          </w:pPr>
+          <w:hyperlink w:anchor="_Toc526774096" w:history="1">
+            <w:r>
+              <w:rPr>
+                <w:rStyle w:val="Hyperlink"/>
+                <w:noProof/>
+              </w:rPr>
+              <w:t>3.1.1</w:t>
+            </w:r>
+            <w:r>
+              <w:rPr>
+                <w:noProof/>
+                <w:lang w:val="en-US" w:eastAsia="en-US"/>
+              </w:rPr>
+              <w:tab/>
+            </w:r>
+            <w:r>
+              <w:rPr>
+                <w:rStyle w:val="Hyperlink"/>
+                <w:noProof/>
+              </w:rPr>
+              <w:t>Source and Target</w:t>
+            </w:r>
+            <w:r>
+              <w:rPr>
+                <w:noProof/>
+                <w:webHidden/>
+              </w:rPr>
+              <w:tab/>
+            </w:r>
+            <w:r>
+              <w:rPr>
+                <w:noProof/>
+                <w:webHidden/>
+              </w:rPr>
+              <w:fldChar w:fldCharType="begin"/>
+            </w:r>
+            <w:r>
+              <w:rPr>
+                <w:noProof/>
+                <w:webHidden/>
+              </w:rPr>
+              <w:instrText xml:space="preserve"> PAGEREF _Toc526774096 \h </w:instrText>
+            </w:r>
+            <w:r>
+              <w:rPr>
+                <w:noProof/>
+                <w:webHidden/>
+              </w:rPr>
+            </w:r>
+            <w:r>
+              <w:rPr>
+                <w:noProof/>
+                <w:webHidden/>
+              </w:rPr>
+              <w:fldChar w:fldCharType="separate"/>
+            </w:r>
+            <w:r>
+              <w:rPr>
+                <w:noProof/>
+                <w:webHidden/>
+              </w:rPr>
+              <w:t>5</w:t>
+            </w:r>
+            <w:r>
+              <w:rPr>
+                <w:noProof/>
+                <w:webHidden/>
+              </w:rPr>
+              <w:fldChar w:fldCharType="end"/>
+            </w:r>
+          </w:hyperlink>
+        </w:p>
+        <w:p>
+          <w:pPr>
+            <w:pStyle w:val="TOC3"/>
+            <w:tabs>
+              <w:tab w:val="left" w:pos="1320"/>
+              <w:tab w:val="right" w:leader="dot" w:pos="9062"/>
+            </w:tabs>
+            <w:rPr>
+              <w:noProof/>
+              <w:lang w:val="en-US" w:eastAsia="en-US"/>
+            </w:rPr>
+          </w:pPr>
+          <w:hyperlink w:anchor="_Toc526774097" w:history="1">
+            <w:r>
+              <w:rPr>
+                <w:rStyle w:val="Hyperlink"/>
+                <w:noProof/>
+              </w:rPr>
+              <w:t>3.1.2</w:t>
+            </w:r>
+            <w:r>
+              <w:rPr>
+                <w:noProof/>
+                <w:lang w:val="en-US" w:eastAsia="en-US"/>
+              </w:rPr>
+              <w:tab/>
+            </w:r>
+            <w:r>
+              <w:rPr>
+                <w:rStyle w:val="Hyperlink"/>
+                <w:noProof/>
+              </w:rPr>
+              <w:t>Mapping</w:t>
+            </w:r>
+            <w:r>
+              <w:rPr>
+                <w:noProof/>
+                <w:webHidden/>
+              </w:rPr>
+              <w:tab/>
+            </w:r>
+            <w:r>
+              <w:rPr>
+                <w:noProof/>
+                <w:webHidden/>
+              </w:rPr>
+              <w:fldChar w:fldCharType="begin"/>
+            </w:r>
+            <w:r>
+              <w:rPr>
+                <w:noProof/>
+                <w:webHidden/>
+              </w:rPr>
+              <w:instrText xml:space="preserve"> PAGEREF _Toc526774097 \h </w:instrText>
+            </w:r>
+            <w:r>
+              <w:rPr>
+                <w:noProof/>
+                <w:webHidden/>
+              </w:rPr>
+            </w:r>
+            <w:r>
+              <w:rPr>
+                <w:noProof/>
+                <w:webHidden/>
+              </w:rPr>
+              <w:fldChar w:fldCharType="separate"/>
+            </w:r>
+            <w:r>
+              <w:rPr>
+                <w:noProof/>
+                <w:webHidden/>
+              </w:rPr>
+              <w:t>6</w:t>
+            </w:r>
+            <w:r>
+              <w:rPr>
+                <w:noProof/>
+                <w:webHidden/>
+              </w:rPr>
+              <w:fldChar w:fldCharType="end"/>
+            </w:r>
+          </w:hyperlink>
+        </w:p>
+        <w:p>
+          <w:pPr>
+            <w:pStyle w:val="TOC2"/>
+            <w:tabs>
+              <w:tab w:val="left" w:pos="1320"/>
+            </w:tabs>
+            <w:rPr>
+              <w:noProof/>
+              <w:lang w:val="en-US" w:eastAsia="en-US"/>
+            </w:rPr>
+          </w:pPr>
+          <w:hyperlink w:anchor="_Toc526774098" w:history="1">
+            <w:r>
+              <w:rPr>
+                <w:rStyle w:val="Hyperlink"/>
+                <w:noProof/>
+              </w:rPr>
+              <w:t>3.2</w:t>
+            </w:r>
+            <w:r>
+              <w:rPr>
+                <w:noProof/>
+                <w:lang w:val="en-US" w:eastAsia="en-US"/>
+              </w:rPr>
+              <w:tab/>
+            </w:r>
+            <w:r>
+              <w:rPr>
+                <w:rStyle w:val="Hyperlink"/>
+                <w:noProof/>
+              </w:rPr>
+              <w:t>Mapping Examples</w:t>
+            </w:r>
+            <w:r>
+              <w:rPr>
+                <w:noProof/>
+                <w:webHidden/>
+              </w:rPr>
+              <w:tab/>
+            </w:r>
+            <w:r>
+              <w:rPr>
+                <w:noProof/>
+                <w:webHidden/>
+              </w:rPr>
+              <w:fldChar w:fldCharType="begin"/>
+            </w:r>
+            <w:r>
+              <w:rPr>
+                <w:noProof/>
+                <w:webHidden/>
+              </w:rPr>
+              <w:instrText xml:space="preserve"> PAGEREF _Toc526774098 \h </w:instrText>
+            </w:r>
+            <w:r>
+              <w:rPr>
+                <w:noProof/>
+                <w:webHidden/>
+              </w:rPr>
+            </w:r>
+            <w:r>
+              <w:rPr>
+                <w:noProof/>
+                <w:webHidden/>
+              </w:rPr>
+              <w:fldChar w:fldCharType="separate"/>
+            </w:r>
+            <w:r>
+              <w:rPr>
+                <w:noProof/>
+                <w:webHidden/>
+              </w:rPr>
+              <w:t>6</w:t>
+            </w:r>
+            <w:r>
+              <w:rPr>
+                <w:noProof/>
+                <w:webHidden/>
+              </w:rPr>
+              <w:fldChar w:fldCharType="end"/>
+            </w:r>
+          </w:hyperlink>
+        </w:p>
+        <w:p>
+          <w:pPr>
+            <w:pStyle w:val="TOC3"/>
+            <w:tabs>
+              <w:tab w:val="left" w:pos="1320"/>
+              <w:tab w:val="right" w:leader="dot" w:pos="9062"/>
+            </w:tabs>
+            <w:rPr>
+              <w:noProof/>
+              <w:lang w:val="en-US" w:eastAsia="en-US"/>
+            </w:rPr>
+          </w:pPr>
+          <w:hyperlink w:anchor="_Toc526774099" w:history="1">
+            <w:r>
+              <w:rPr>
+                <w:rStyle w:val="Hyperlink"/>
+                <w:noProof/>
+              </w:rPr>
+              <w:t>3.2.1</w:t>
+            </w:r>
+            <w:r>
+              <w:rPr>
+                <w:noProof/>
+                <w:lang w:val="en-US" w:eastAsia="en-US"/>
+              </w:rPr>
+              <w:tab/>
+            </w:r>
+            <w:r>
+              <w:rPr>
+                <w:rStyle w:val="Hyperlink"/>
+                <w:noProof/>
+              </w:rPr>
+              <w:t>EXAMPLE one to one</w:t>
+            </w:r>
+            <w:r>
+              <w:rPr>
+                <w:noProof/>
+                <w:webHidden/>
+              </w:rPr>
+              <w:tab/>
+            </w:r>
+            <w:r>
+              <w:rPr>
+                <w:noProof/>
+                <w:webHidden/>
+              </w:rPr>
+              <w:fldChar w:fldCharType="begin"/>
+            </w:r>
+            <w:r>
+              <w:rPr>
+                <w:noProof/>
+                <w:webHidden/>
+              </w:rPr>
+              <w:instrText xml:space="preserve"> PAGEREF _Toc526774099 \h </w:instrText>
+            </w:r>
+            <w:r>
+              <w:rPr>
+                <w:noProof/>
+                <w:webHidden/>
+              </w:rPr>
+            </w:r>
+            <w:r>
+              <w:rPr>
+                <w:noProof/>
+                <w:webHidden/>
+              </w:rPr>
+              <w:fldChar w:fldCharType="separate"/>
+            </w:r>
+            <w:r>
+              <w:rPr>
+                <w:noProof/>
+                <w:webHidden/>
+              </w:rPr>
+              <w:t>6</w:t>
+            </w:r>
+            <w:r>
+              <w:rPr>
+                <w:noProof/>
+                <w:webHidden/>
+              </w:rPr>
+              <w:fldChar w:fldCharType="end"/>
+            </w:r>
+          </w:hyperlink>
+        </w:p>
+        <w:p>
+          <w:pPr>
+            <w:pStyle w:val="TOC3"/>
+            <w:tabs>
+              <w:tab w:val="left" w:pos="1320"/>
+              <w:tab w:val="right" w:leader="dot" w:pos="9062"/>
+            </w:tabs>
+            <w:rPr>
+              <w:noProof/>
+              <w:lang w:val="en-US" w:eastAsia="en-US"/>
+            </w:rPr>
+          </w:pPr>
+          <w:hyperlink w:anchor="_Toc526774100" w:history="1">
+            <w:r>
+              <w:rPr>
+                <w:rStyle w:val="Hyperlink"/>
+                <w:noProof/>
+              </w:rPr>
+              <w:t>3.2.2</w:t>
+            </w:r>
+            <w:r>
+              <w:rPr>
+                <w:noProof/>
+                <w:lang w:val="en-US" w:eastAsia="en-US"/>
+              </w:rPr>
+              <w:tab/>
+            </w:r>
+            <w:r>
+              <w:rPr>
+                <w:rStyle w:val="Hyperlink"/>
+                <w:noProof/>
+              </w:rPr>
+              <w:t>EXAMPLE one to many</w:t>
+            </w:r>
+            <w:r>
+              <w:rPr>
+                <w:noProof/>
+                <w:webHidden/>
+              </w:rPr>
+              <w:tab/>
+            </w:r>
+            <w:r>
+              <w:rPr>
+                <w:noProof/>
+                <w:webHidden/>
+              </w:rPr>
+              <w:fldChar w:fldCharType="begin"/>
+            </w:r>
+            <w:r>
+              <w:rPr>
+                <w:noProof/>
+                <w:webHidden/>
+              </w:rPr>
+              <w:instrText xml:space="preserve"> PAGEREF _Toc526774100 \h </w:instrText>
+            </w:r>
+            <w:r>
+              <w:rPr>
+                <w:noProof/>
+                <w:webHidden/>
+              </w:rPr>
+            </w:r>
+            <w:r>
+              <w:rPr>
+                <w:noProof/>
+                <w:webHidden/>
+              </w:rPr>
+              <w:fldChar w:fldCharType="separate"/>
+            </w:r>
+            <w:r>
+              <w:rPr>
+                <w:noProof/>
+                <w:webHidden/>
+              </w:rPr>
+              <w:t>6</w:t>
+            </w:r>
+            <w:r>
+              <w:rPr>
+                <w:noProof/>
+                <w:webHidden/>
+              </w:rPr>
+              <w:fldChar w:fldCharType="end"/>
+            </w:r>
+          </w:hyperlink>
+        </w:p>
+        <w:p>
+          <w:pPr>
+            <w:pStyle w:val="TOC3"/>
+            <w:tabs>
+              <w:tab w:val="left" w:pos="1320"/>
+              <w:tab w:val="right" w:leader="dot" w:pos="9062"/>
+            </w:tabs>
+            <w:rPr>
+              <w:noProof/>
+              <w:lang w:val="en-US" w:eastAsia="en-US"/>
+            </w:rPr>
+          </w:pPr>
+          <w:hyperlink w:anchor="_Toc526774101" w:history="1">
+            <w:r>
+              <w:rPr>
+                <w:rStyle w:val="Hyperlink"/>
+                <w:noProof/>
+              </w:rPr>
+              <w:t>3.2.3</w:t>
+            </w:r>
+            <w:r>
+              <w:rPr>
+                <w:noProof/>
+                <w:lang w:val="en-US" w:eastAsia="en-US"/>
+              </w:rPr>
+              <w:tab/>
+            </w:r>
+            <w:r>
+              <w:rPr>
+                <w:rStyle w:val="Hyperlink"/>
+                <w:noProof/>
+              </w:rPr>
+              <w:t>EXAMPLE many to one</w:t>
+            </w:r>
+            <w:r>
+              <w:rPr>
+                <w:noProof/>
+                <w:webHidden/>
+              </w:rPr>
+              <w:tab/>
+            </w:r>
+            <w:r>
+              <w:rPr>
+                <w:noProof/>
+                <w:webHidden/>
+              </w:rPr>
+              <w:fldChar w:fldCharType="begin"/>
+            </w:r>
+            <w:r>
+              <w:rPr>
+                <w:noProof/>
+                <w:webHidden/>
+              </w:rPr>
+              <w:instrText xml:space="preserve"> PAGEREF _Toc526774101 \h </w:instrText>
+            </w:r>
+            <w:r>
+              <w:rPr>
+                <w:noProof/>
+                <w:webHidden/>
+              </w:rPr>
+            </w:r>
+            <w:r>
+              <w:rPr>
+                <w:noProof/>
+                <w:webHidden/>
+              </w:rPr>
+              <w:fldChar w:fldCharType="separate"/>
+            </w:r>
+            <w:r>
+              <w:rPr>
+                <w:noProof/>
+                <w:webHidden/>
+              </w:rPr>
+              <w:t>7</w:t>
+            </w:r>
+            <w:r>
+              <w:rPr>
+                <w:noProof/>
+                <w:webHidden/>
+              </w:rPr>
+              <w:fldChar w:fldCharType="end"/>
+            </w:r>
+          </w:hyperlink>
+        </w:p>
+        <w:p>
+          <w:pPr>
+            <w:pStyle w:val="TOC2"/>
+            <w:tabs>
+              <w:tab w:val="left" w:pos="1320"/>
+            </w:tabs>
+            <w:rPr>
+              <w:noProof/>
+              <w:lang w:val="en-US" w:eastAsia="en-US"/>
+            </w:rPr>
+          </w:pPr>
+          <w:hyperlink w:anchor="_Toc526774102" w:history="1">
+            <w:r>
+              <w:rPr>
+                <w:rStyle w:val="Hyperlink"/>
+                <w:noProof/>
+              </w:rPr>
+              <w:t>3.3</w:t>
+            </w:r>
+            <w:r>
+              <w:rPr>
+                <w:noProof/>
+                <w:lang w:val="en-US" w:eastAsia="en-US"/>
+              </w:rPr>
+              <w:tab/>
+            </w:r>
+            <w:r>
+              <w:rPr>
+                <w:rStyle w:val="Hyperlink"/>
+                <w:noProof/>
+              </w:rPr>
+              <w:t>Create a mapping</w:t>
+            </w:r>
+            <w:r>
+              <w:rPr>
+                <w:noProof/>
+                <w:webHidden/>
+              </w:rPr>
+              <w:tab/>
+            </w:r>
+            <w:r>
+              <w:rPr>
+                <w:noProof/>
+                <w:webHidden/>
+              </w:rPr>
+              <w:fldChar w:fldCharType="begin"/>
+            </w:r>
+            <w:r>
+              <w:rPr>
+                <w:noProof/>
+                <w:webHidden/>
+              </w:rPr>
+              <w:instrText xml:space="preserve"> PAGEREF _Toc526774102 \h </w:instrText>
+            </w:r>
+            <w:r>
+              <w:rPr>
+                <w:noProof/>
+                <w:webHidden/>
+              </w:rPr>
+            </w:r>
+            <w:r>
+              <w:rPr>
+                <w:noProof/>
+                <w:webHidden/>
+              </w:rPr>
+              <w:fldChar w:fldCharType="separate"/>
+            </w:r>
+            <w:r>
+              <w:rPr>
+                <w:noProof/>
+                <w:webHidden/>
+              </w:rPr>
+              <w:t>8</w:t>
             </w:r>
             <w:r>
               <w:rPr>
@@ -1084,14 +2025,13 @@
               <w:lang w:val="en-US" w:eastAsia="en-US"/>
             </w:rPr>
           </w:pPr>
-          <w:hyperlink w:anchor="_Toc524082004" w:history="1">
+          <w:hyperlink w:anchor="_Toc526774103" w:history="1">
             <w:r>
               <w:rPr>
                 <w:rStyle w:val="Hyperlink"/>
                 <w:noProof/>
-                <w:lang w:val="en-US"/>
-              </w:rPr>
-              <w:t>3</w:t>
+              </w:rPr>
+              <w:t>4</w:t>
             </w:r>
             <w:r>
               <w:rPr>
@@ -1104,9 +2044,8 @@
               <w:rPr>
                 <w:rStyle w:val="Hyperlink"/>
                 <w:noProof/>
-                <w:lang w:val="en-US"/>
-              </w:rPr>
-              <w:t>Mapping tool</w:t>
+              </w:rPr>
+              <w:t>Publishing a Dataset Version</w:t>
             </w:r>
             <w:r>
               <w:rPr>
@@ -1127,7 +2066,7 @@
                 <w:noProof/>
                 <w:webHidden/>
               </w:rPr>
-              <w:instrText xml:space="preserve"> PAGEREF _Toc524082004 \h </w:instrText>
+              <w:instrText xml:space="preserve"> PAGEREF _Toc526774103 \h </w:instrText>
             </w:r>
             <w:r>
               <w:rPr>
@@ -1147,7 +2086,7 @@
                 <w:noProof/>
                 <w:webHidden/>
               </w:rPr>
-              <w:t>3</w:t>
+              <w:t>9</w:t>
             </w:r>
             <w:r>
               <w:rPr>
@@ -1169,14 +2108,13 @@
               <w:lang w:val="en-US" w:eastAsia="en-US"/>
             </w:rPr>
           </w:pPr>
-          <w:hyperlink w:anchor="_Toc524082005" w:history="1">
+          <w:hyperlink w:anchor="_Toc526774104" w:history="1">
             <w:r>
               <w:rPr>
                 <w:rStyle w:val="Hyperlink"/>
                 <w:noProof/>
-                <w:lang w:val="en-US"/>
-              </w:rPr>
-              <w:t>3.1</w:t>
+              </w:rPr>
+              <w:t>4.1</w:t>
             </w:r>
             <w:r>
               <w:rPr>
@@ -1189,9 +2127,8 @@
               <w:rPr>
                 <w:rStyle w:val="Hyperlink"/>
                 <w:noProof/>
-                <w:lang w:val="en-US"/>
-              </w:rPr>
-              <w:t>Mapping Overview</w:t>
+              </w:rPr>
+              <w:t>Publish</w:t>
             </w:r>
             <w:r>
               <w:rPr>
@@ -1212,7 +2149,7 @@
                 <w:noProof/>
                 <w:webHidden/>
               </w:rPr>
-              <w:instrText xml:space="preserve"> PAGEREF _Toc524082005 \h </w:instrText>
+              <w:instrText xml:space="preserve"> PAGEREF _Toc526774104 \h </w:instrText>
             </w:r>
             <w:r>
               <w:rPr>
@@ -1232,7 +2169,90 @@
                 <w:noProof/>
                 <w:webHidden/>
               </w:rPr>
-              <w:t>5</w:t>
+              <w:t>9</w:t>
+            </w:r>
+            <w:r>
+              <w:rPr>
+                <w:noProof/>
+                <w:webHidden/>
+              </w:rPr>
+              <w:fldChar w:fldCharType="end"/>
+            </w:r>
+          </w:hyperlink>
+        </w:p>
+        <w:p>
+          <w:pPr>
+            <w:pStyle w:val="TOC2"/>
+            <w:tabs>
+              <w:tab w:val="left" w:pos="1320"/>
+            </w:tabs>
+            <w:rPr>
+              <w:noProof/>
+              <w:lang w:val="en-US" w:eastAsia="en-US"/>
+            </w:rPr>
+          </w:pPr>
+          <w:hyperlink w:anchor="_Toc526774105" w:history="1">
+            <w:r>
+              <w:rPr>
+                <w:rStyle w:val="Hyperlink"/>
+                <w:noProof/>
+              </w:rPr>
+              <w:t>4.2</w:t>
+            </w:r>
+            <w:r>
+              <w:rPr>
+                <w:noProof/>
+                <w:lang w:val="en-US" w:eastAsia="en-US"/>
+              </w:rPr>
+              <w:tab/>
+            </w:r>
+            <w:r>
+              <w:rPr>
+                <w:rStyle w:val="Hyperlink"/>
+                <w:noProof/>
+              </w:rPr>
+              <w:t>GBFIO</w:t>
+            </w:r>
+            <w:r>
+              <w:rPr>
+                <w:noProof/>
+                <w:webHidden/>
+              </w:rPr>
+              <w:tab/>
+            </w:r>
+            <w:r>
+              <w:rPr>
+                <w:noProof/>
+                <w:webHidden/>
+              </w:rPr>
+              <w:fldChar w:fldCharType="begin"/>
+            </w:r>
+            <w:r>
+              <w:rPr>
+                <w:noProof/>
+                <w:webHidden/>
+              </w:rPr>
+              <w:instrText xml:space="preserve"> PAGEREF _Toc526774105 \h </w:instrText>
+            </w:r>
+            <w:r>
+              <w:rPr>
+                <w:noProof/>
+                <w:webHidden/>
+              </w:rPr>
+            </w:r>
+            <w:r>
+              <w:rPr>
+                <w:noProof/>
+                <w:webHidden/>
+              </w:rPr>
+              <w:fldChar w:fldCharType="separate"/>
+            </w:r>
+            <w:r>
+              <w:rPr>
+                <w:noProof/>
+                <w:webHidden/>
+              </w:rPr>
+              <w:t>9</w:t>
             </w:r>
             <w:r>
               <w:rPr>
@@ -1255,13 +2275,13 @@
               <w:lang w:val="en-US" w:eastAsia="en-US"/>
             </w:rPr>
           </w:pPr>
-          <w:hyperlink w:anchor="_Toc524082006" w:history="1">
+          <w:hyperlink w:anchor="_Toc526774106" w:history="1">
             <w:r>
               <w:rPr>
                 <w:rStyle w:val="Hyperlink"/>
                 <w:noProof/>
               </w:rPr>
-              <w:t>3.1.1</w:t>
+              <w:t>4.2.1</w:t>
             </w:r>
             <w:r>
               <w:rPr>
@@ -1275,7 +2295,7 @@
                 <w:rStyle w:val="Hyperlink"/>
                 <w:noProof/>
               </w:rPr>
-              <w:t>Source and Target</w:t>
+              <w:t>Collections</w:t>
             </w:r>
             <w:r>
               <w:rPr>
@@ -1296,7 +2316,7 @@
                 <w:noProof/>
                 <w:webHidden/>
               </w:rPr>
-              <w:instrText xml:space="preserve"> PAGEREF _Toc524082006 \h </w:instrText>
+              <w:instrText xml:space="preserve"> PAGEREF _Toc526774106 \h </w:instrText>
             </w:r>
             <w:r>
               <w:rPr>
@@ -1316,7 +2336,7 @@
                 <w:noProof/>
                 <w:webHidden/>
               </w:rPr>
-              <w:t>5</w:t>
+              <w:t>10</w:t>
             </w:r>
             <w:r>
               <w:rPr>
@@ -1339,13 +2359,13 @@
               <w:lang w:val="en-US" w:eastAsia="en-US"/>
             </w:rPr>
           </w:pPr>
-          <w:hyperlink w:anchor="_Toc524082007" w:history="1">
+          <w:hyperlink w:anchor="_Toc526774107" w:history="1">
             <w:r>
               <w:rPr>
                 <w:rStyle w:val="Hyperlink"/>
                 <w:noProof/>
               </w:rPr>
-              <w:t>3.1.2</w:t>
+              <w:t>4.2.2</w:t>
             </w:r>
             <w:r>
               <w:rPr>
@@ -1359,7 +2379,7 @@
                 <w:rStyle w:val="Hyperlink"/>
                 <w:noProof/>
               </w:rPr>
-              <w:t>Mapping</w:t>
+              <w:t>Pangaea</w:t>
             </w:r>
             <w:r>
               <w:rPr>
@@ -1380,843 +2400,7 @@
                 <w:noProof/>
                 <w:webHidden/>
               </w:rPr>
-              <w:instrText xml:space="preserve"> PAGEREF _Toc524082007 \h </w:instrText>
-            </w:r>
-            <w:r>
-              <w:rPr>
-                <w:noProof/>
-                <w:webHidden/>
-              </w:rPr>
-            </w:r>
-            <w:r>
-              <w:rPr>
-                <w:noProof/>
-                <w:webHidden/>
-              </w:rPr>
-              <w:fldChar w:fldCharType="separate"/>
-            </w:r>
-            <w:r>
-              <w:rPr>
-                <w:noProof/>
-                <w:webHidden/>
-              </w:rPr>
-              <w:t>6</w:t>
-            </w:r>
-            <w:r>
-              <w:rPr>
-                <w:noProof/>
-                <w:webHidden/>
-              </w:rPr>
-              <w:fldChar w:fldCharType="end"/>
-            </w:r>
-          </w:hyperlink>
-        </w:p>
-        <w:p>
-          <w:pPr>
-            <w:pStyle w:val="TOC2"/>
-            <w:tabs>
-              <w:tab w:val="left" w:pos="1320"/>
-            </w:tabs>
-            <w:rPr>
-              <w:noProof/>
-              <w:lang w:val="en-US" w:eastAsia="en-US"/>
-            </w:rPr>
-          </w:pPr>
-          <w:hyperlink w:anchor="_Toc524082008" w:history="1">
-            <w:r>
-              <w:rPr>
-                <w:rStyle w:val="Hyperlink"/>
-                <w:noProof/>
-              </w:rPr>
-              <w:t>3.2</w:t>
-            </w:r>
-            <w:r>
-              <w:rPr>
-                <w:noProof/>
-                <w:lang w:val="en-US" w:eastAsia="en-US"/>
-              </w:rPr>
-              <w:tab/>
-            </w:r>
-            <w:r>
-              <w:rPr>
-                <w:rStyle w:val="Hyperlink"/>
-                <w:noProof/>
-              </w:rPr>
-              <w:t>Mapping Examples</w:t>
-            </w:r>
-            <w:r>
-              <w:rPr>
-                <w:noProof/>
-                <w:webHidden/>
-              </w:rPr>
-              <w:tab/>
-            </w:r>
-            <w:r>
-              <w:rPr>
-                <w:noProof/>
-                <w:webHidden/>
-              </w:rPr>
-              <w:fldChar w:fldCharType="begin"/>
-            </w:r>
-            <w:r>
-              <w:rPr>
-                <w:noProof/>
-                <w:webHidden/>
-              </w:rPr>
-              <w:instrText xml:space="preserve"> PAGEREF _Toc524082008 \h </w:instrText>
-            </w:r>
-            <w:r>
-              <w:rPr>
-                <w:noProof/>
-                <w:webHidden/>
-              </w:rPr>
-            </w:r>
-            <w:r>
-              <w:rPr>
-                <w:noProof/>
-                <w:webHidden/>
-              </w:rPr>
-              <w:fldChar w:fldCharType="separate"/>
-            </w:r>
-            <w:r>
-              <w:rPr>
-                <w:noProof/>
-                <w:webHidden/>
-              </w:rPr>
-              <w:t>6</w:t>
-            </w:r>
-            <w:r>
-              <w:rPr>
-                <w:noProof/>
-                <w:webHidden/>
-              </w:rPr>
-              <w:fldChar w:fldCharType="end"/>
-            </w:r>
-          </w:hyperlink>
-        </w:p>
-        <w:p>
-          <w:pPr>
-            <w:pStyle w:val="TOC3"/>
-            <w:tabs>
-              <w:tab w:val="left" w:pos="1320"/>
-              <w:tab w:val="right" w:leader="dot" w:pos="9062"/>
-            </w:tabs>
-            <w:rPr>
-              <w:noProof/>
-              <w:lang w:val="en-US" w:eastAsia="en-US"/>
-            </w:rPr>
-          </w:pPr>
-          <w:hyperlink w:anchor="_Toc524082009" w:history="1">
-            <w:r>
-              <w:rPr>
-                <w:rStyle w:val="Hyperlink"/>
-                <w:noProof/>
-              </w:rPr>
-              <w:t>3.2.1</w:t>
-            </w:r>
-            <w:r>
-              <w:rPr>
-                <w:noProof/>
-                <w:lang w:val="en-US" w:eastAsia="en-US"/>
-              </w:rPr>
-              <w:tab/>
-            </w:r>
-            <w:r>
-              <w:rPr>
-                <w:rStyle w:val="Hyperlink"/>
-                <w:noProof/>
-              </w:rPr>
-              <w:t>EXAMPLE one to one</w:t>
-            </w:r>
-            <w:r>
-              <w:rPr>
-                <w:noProof/>
-                <w:webHidden/>
-              </w:rPr>
-              <w:tab/>
-            </w:r>
-            <w:r>
-              <w:rPr>
-                <w:noProof/>
-                <w:webHidden/>
-              </w:rPr>
-              <w:fldChar w:fldCharType="begin"/>
-            </w:r>
-            <w:r>
-              <w:rPr>
-                <w:noProof/>
-                <w:webHidden/>
-              </w:rPr>
-              <w:instrText xml:space="preserve"> PAGEREF _Toc524082009 \h </w:instrText>
-            </w:r>
-            <w:r>
-              <w:rPr>
-                <w:noProof/>
-                <w:webHidden/>
-              </w:rPr>
-            </w:r>
-            <w:r>
-              <w:rPr>
-                <w:noProof/>
-                <w:webHidden/>
-              </w:rPr>
-              <w:fldChar w:fldCharType="separate"/>
-            </w:r>
-            <w:r>
-              <w:rPr>
-                <w:noProof/>
-                <w:webHidden/>
-              </w:rPr>
-              <w:t>6</w:t>
-            </w:r>
-            <w:r>
-              <w:rPr>
-                <w:noProof/>
-                <w:webHidden/>
-              </w:rPr>
-              <w:fldChar w:fldCharType="end"/>
-            </w:r>
-          </w:hyperlink>
-        </w:p>
-        <w:p>
-          <w:pPr>
-            <w:pStyle w:val="TOC3"/>
-            <w:tabs>
-              <w:tab w:val="left" w:pos="1320"/>
-              <w:tab w:val="right" w:leader="dot" w:pos="9062"/>
-            </w:tabs>
-            <w:rPr>
-              <w:noProof/>
-              <w:lang w:val="en-US" w:eastAsia="en-US"/>
-            </w:rPr>
-          </w:pPr>
-          <w:hyperlink w:anchor="_Toc524082010" w:history="1">
-            <w:r>
-              <w:rPr>
-                <w:rStyle w:val="Hyperlink"/>
-                <w:noProof/>
-              </w:rPr>
-              <w:t>3.2.2</w:t>
-            </w:r>
-            <w:r>
-              <w:rPr>
-                <w:noProof/>
-                <w:lang w:val="en-US" w:eastAsia="en-US"/>
-              </w:rPr>
-              <w:tab/>
-            </w:r>
-            <w:r>
-              <w:rPr>
-                <w:rStyle w:val="Hyperlink"/>
-                <w:noProof/>
-              </w:rPr>
-              <w:t>EXAMPLE one to many</w:t>
-            </w:r>
-            <w:r>
-              <w:rPr>
-                <w:noProof/>
-                <w:webHidden/>
-              </w:rPr>
-              <w:tab/>
-            </w:r>
-            <w:r>
-              <w:rPr>
-                <w:noProof/>
-                <w:webHidden/>
-              </w:rPr>
-              <w:fldChar w:fldCharType="begin"/>
-            </w:r>
-            <w:r>
-              <w:rPr>
-                <w:noProof/>
-                <w:webHidden/>
-              </w:rPr>
-              <w:instrText xml:space="preserve"> PAGEREF _Toc524082010 \h </w:instrText>
-            </w:r>
-            <w:r>
-              <w:rPr>
-                <w:noProof/>
-                <w:webHidden/>
-              </w:rPr>
-            </w:r>
-            <w:r>
-              <w:rPr>
-                <w:noProof/>
-                <w:webHidden/>
-              </w:rPr>
-              <w:fldChar w:fldCharType="separate"/>
-            </w:r>
-            <w:r>
-              <w:rPr>
-                <w:noProof/>
-                <w:webHidden/>
-              </w:rPr>
-              <w:t>7</w:t>
-            </w:r>
-            <w:r>
-              <w:rPr>
-                <w:noProof/>
-                <w:webHidden/>
-              </w:rPr>
-              <w:fldChar w:fldCharType="end"/>
-            </w:r>
-          </w:hyperlink>
-        </w:p>
-        <w:p>
-          <w:pPr>
-            <w:pStyle w:val="TOC3"/>
-            <w:tabs>
-              <w:tab w:val="left" w:pos="1320"/>
-              <w:tab w:val="right" w:leader="dot" w:pos="9062"/>
-            </w:tabs>
-            <w:rPr>
-              <w:noProof/>
-              <w:lang w:val="en-US" w:eastAsia="en-US"/>
-            </w:rPr>
-          </w:pPr>
-          <w:hyperlink w:anchor="_Toc524082011" w:history="1">
-            <w:r>
-              <w:rPr>
-                <w:rStyle w:val="Hyperlink"/>
-                <w:noProof/>
-              </w:rPr>
-              <w:t>3.2.3</w:t>
-            </w:r>
-            <w:r>
-              <w:rPr>
-                <w:noProof/>
-                <w:lang w:val="en-US" w:eastAsia="en-US"/>
-              </w:rPr>
-              <w:tab/>
-            </w:r>
-            <w:r>
-              <w:rPr>
-                <w:rStyle w:val="Hyperlink"/>
-                <w:noProof/>
-              </w:rPr>
-              <w:t>EXAMPLE many to one</w:t>
-            </w:r>
-            <w:r>
-              <w:rPr>
-                <w:noProof/>
-                <w:webHidden/>
-              </w:rPr>
-              <w:tab/>
-            </w:r>
-            <w:r>
-              <w:rPr>
-                <w:noProof/>
-                <w:webHidden/>
-              </w:rPr>
-              <w:fldChar w:fldCharType="begin"/>
-            </w:r>
-            <w:r>
-              <w:rPr>
-                <w:noProof/>
-                <w:webHidden/>
-              </w:rPr>
-              <w:instrText xml:space="preserve"> PAGEREF _Toc524082011 \h </w:instrText>
-            </w:r>
-            <w:r>
-              <w:rPr>
-                <w:noProof/>
-                <w:webHidden/>
-              </w:rPr>
-            </w:r>
-            <w:r>
-              <w:rPr>
-                <w:noProof/>
-                <w:webHidden/>
-              </w:rPr>
-              <w:fldChar w:fldCharType="separate"/>
-            </w:r>
-            <w:r>
-              <w:rPr>
-                <w:noProof/>
-                <w:webHidden/>
-              </w:rPr>
-              <w:t>7</w:t>
-            </w:r>
-            <w:r>
-              <w:rPr>
-                <w:noProof/>
-                <w:webHidden/>
-              </w:rPr>
-              <w:fldChar w:fldCharType="end"/>
-            </w:r>
-          </w:hyperlink>
-        </w:p>
-        <w:p>
-          <w:pPr>
-            <w:pStyle w:val="TOC2"/>
-            <w:tabs>
-              <w:tab w:val="left" w:pos="1320"/>
-            </w:tabs>
-            <w:rPr>
-              <w:noProof/>
-              <w:lang w:val="en-US" w:eastAsia="en-US"/>
-            </w:rPr>
-          </w:pPr>
-          <w:hyperlink w:anchor="_Toc524082012" w:history="1">
-            <w:r>
-              <w:rPr>
-                <w:rStyle w:val="Hyperlink"/>
-                <w:noProof/>
-              </w:rPr>
-              <w:t>3.3</w:t>
-            </w:r>
-            <w:r>
-              <w:rPr>
-                <w:noProof/>
-                <w:lang w:val="en-US" w:eastAsia="en-US"/>
-              </w:rPr>
-              <w:tab/>
-            </w:r>
-            <w:r>
-              <w:rPr>
-                <w:rStyle w:val="Hyperlink"/>
-                <w:noProof/>
-              </w:rPr>
-              <w:t>Create a mapping</w:t>
-            </w:r>
-            <w:r>
-              <w:rPr>
-                <w:noProof/>
-                <w:webHidden/>
-              </w:rPr>
-              <w:tab/>
-            </w:r>
-            <w:r>
-              <w:rPr>
-                <w:noProof/>
-                <w:webHidden/>
-              </w:rPr>
-              <w:fldChar w:fldCharType="begin"/>
-            </w:r>
-            <w:r>
-              <w:rPr>
-                <w:noProof/>
-                <w:webHidden/>
-              </w:rPr>
-              <w:instrText xml:space="preserve"> PAGEREF _Toc524082012 \h </w:instrText>
-            </w:r>
-            <w:r>
-              <w:rPr>
-                <w:noProof/>
-                <w:webHidden/>
-              </w:rPr>
-            </w:r>
-            <w:r>
-              <w:rPr>
-                <w:noProof/>
-                <w:webHidden/>
-              </w:rPr>
-              <w:fldChar w:fldCharType="separate"/>
-            </w:r>
-            <w:r>
-              <w:rPr>
-                <w:noProof/>
-                <w:webHidden/>
-              </w:rPr>
-              <w:t>8</w:t>
-            </w:r>
-            <w:r>
-              <w:rPr>
-                <w:noProof/>
-                <w:webHidden/>
-              </w:rPr>
-              <w:fldChar w:fldCharType="end"/>
-            </w:r>
-          </w:hyperlink>
-        </w:p>
-        <w:p>
-          <w:pPr>
-            <w:pStyle w:val="TOC1"/>
-            <w:tabs>
-              <w:tab w:val="left" w:pos="708"/>
-              <w:tab w:val="right" w:leader="dot" w:pos="9062"/>
-            </w:tabs>
-            <w:rPr>
-              <w:noProof/>
-              <w:lang w:val="en-US" w:eastAsia="en-US"/>
-            </w:rPr>
-          </w:pPr>
-          <w:hyperlink w:anchor="_Toc524082013" w:history="1">
-            <w:r>
-              <w:rPr>
-                <w:rStyle w:val="Hyperlink"/>
-                <w:noProof/>
-              </w:rPr>
-              <w:t>4</w:t>
-            </w:r>
-            <w:r>
-              <w:rPr>
-                <w:noProof/>
-                <w:lang w:val="en-US" w:eastAsia="en-US"/>
-              </w:rPr>
-              <w:tab/>
-            </w:r>
-            <w:r>
-              <w:rPr>
-                <w:rStyle w:val="Hyperlink"/>
-                <w:noProof/>
-              </w:rPr>
-              <w:t>Publishing a Dataset Version</w:t>
-            </w:r>
-            <w:r>
-              <w:rPr>
-                <w:noProof/>
-                <w:webHidden/>
-              </w:rPr>
-              <w:tab/>
-            </w:r>
-            <w:r>
-              <w:rPr>
-                <w:noProof/>
-                <w:webHidden/>
-              </w:rPr>
-              <w:fldChar w:fldCharType="begin"/>
-            </w:r>
-            <w:r>
-              <w:rPr>
-                <w:noProof/>
-                <w:webHidden/>
-              </w:rPr>
-              <w:instrText xml:space="preserve"> PAGEREF _Toc524082013 \h </w:instrText>
-            </w:r>
-            <w:r>
-              <w:rPr>
-                <w:noProof/>
-                <w:webHidden/>
-              </w:rPr>
-            </w:r>
-            <w:r>
-              <w:rPr>
-                <w:noProof/>
-                <w:webHidden/>
-              </w:rPr>
-              <w:fldChar w:fldCharType="separate"/>
-            </w:r>
-            <w:r>
-              <w:rPr>
-                <w:noProof/>
-                <w:webHidden/>
-              </w:rPr>
-              <w:t>9</w:t>
-            </w:r>
-            <w:r>
-              <w:rPr>
-                <w:noProof/>
-                <w:webHidden/>
-              </w:rPr>
-              <w:fldChar w:fldCharType="end"/>
-            </w:r>
-          </w:hyperlink>
-        </w:p>
-        <w:p>
-          <w:pPr>
-            <w:pStyle w:val="TOC2"/>
-            <w:tabs>
-              <w:tab w:val="left" w:pos="1320"/>
-            </w:tabs>
-            <w:rPr>
-              <w:noProof/>
-              <w:lang w:val="en-US" w:eastAsia="en-US"/>
-            </w:rPr>
-          </w:pPr>
-          <w:hyperlink w:anchor="_Toc524082014" w:history="1">
-            <w:r>
-              <w:rPr>
-                <w:rStyle w:val="Hyperlink"/>
-                <w:noProof/>
-              </w:rPr>
-              <w:t>4.1</w:t>
-            </w:r>
-            <w:r>
-              <w:rPr>
-                <w:noProof/>
-                <w:lang w:val="en-US" w:eastAsia="en-US"/>
-              </w:rPr>
-              <w:tab/>
-            </w:r>
-            <w:r>
-              <w:rPr>
-                <w:rStyle w:val="Hyperlink"/>
-                <w:noProof/>
-              </w:rPr>
-              <w:t>Publish</w:t>
-            </w:r>
-            <w:r>
-              <w:rPr>
-                <w:noProof/>
-                <w:webHidden/>
-              </w:rPr>
-              <w:tab/>
-            </w:r>
-            <w:r>
-              <w:rPr>
-                <w:noProof/>
-                <w:webHidden/>
-              </w:rPr>
-              <w:fldChar w:fldCharType="begin"/>
-            </w:r>
-            <w:r>
-              <w:rPr>
-                <w:noProof/>
-                <w:webHidden/>
-              </w:rPr>
-              <w:instrText xml:space="preserve"> PAGEREF _Toc524082014 \h </w:instrText>
-            </w:r>
-            <w:r>
-              <w:rPr>
-                <w:noProof/>
-                <w:webHidden/>
-              </w:rPr>
-            </w:r>
-            <w:r>
-              <w:rPr>
-                <w:noProof/>
-                <w:webHidden/>
-              </w:rPr>
-              <w:fldChar w:fldCharType="separate"/>
-            </w:r>
-            <w:r>
-              <w:rPr>
-                <w:noProof/>
-                <w:webHidden/>
-              </w:rPr>
-              <w:t>9</w:t>
-            </w:r>
-            <w:r>
-              <w:rPr>
-                <w:noProof/>
-                <w:webHidden/>
-              </w:rPr>
-              <w:fldChar w:fldCharType="end"/>
-            </w:r>
-          </w:hyperlink>
-        </w:p>
-        <w:p>
-          <w:pPr>
-            <w:pStyle w:val="TOC2"/>
-            <w:tabs>
-              <w:tab w:val="left" w:pos="1320"/>
-            </w:tabs>
-            <w:rPr>
-              <w:noProof/>
-              <w:lang w:val="en-US" w:eastAsia="en-US"/>
-            </w:rPr>
-          </w:pPr>
-          <w:hyperlink w:anchor="_Toc524082015" w:history="1">
-            <w:r>
-              <w:rPr>
-                <w:rStyle w:val="Hyperlink"/>
-                <w:noProof/>
-              </w:rPr>
-              <w:t>4.2</w:t>
-            </w:r>
-            <w:r>
-              <w:rPr>
-                <w:noProof/>
-                <w:lang w:val="en-US" w:eastAsia="en-US"/>
-              </w:rPr>
-              <w:tab/>
-            </w:r>
-            <w:r>
-              <w:rPr>
-                <w:rStyle w:val="Hyperlink"/>
-                <w:noProof/>
-              </w:rPr>
-              <w:t>GBFIO</w:t>
-            </w:r>
-            <w:r>
-              <w:rPr>
-                <w:noProof/>
-                <w:webHidden/>
-              </w:rPr>
-              <w:tab/>
-            </w:r>
-            <w:r>
-              <w:rPr>
-                <w:noProof/>
-                <w:webHidden/>
-              </w:rPr>
-              <w:fldChar w:fldCharType="begin"/>
-            </w:r>
-            <w:r>
-              <w:rPr>
-                <w:noProof/>
-                <w:webHidden/>
-              </w:rPr>
-              <w:instrText xml:space="preserve"> PAGEREF _Toc524082015 \h </w:instrText>
-            </w:r>
-            <w:r>
-              <w:rPr>
-                <w:noProof/>
-                <w:webHidden/>
-              </w:rPr>
-            </w:r>
-            <w:r>
-              <w:rPr>
-                <w:noProof/>
-                <w:webHidden/>
-              </w:rPr>
-              <w:fldChar w:fldCharType="separate"/>
-            </w:r>
-            <w:r>
-              <w:rPr>
-                <w:noProof/>
-                <w:webHidden/>
-              </w:rPr>
-              <w:t>9</w:t>
-            </w:r>
-            <w:r>
-              <w:rPr>
-                <w:noProof/>
-                <w:webHidden/>
-              </w:rPr>
-              <w:fldChar w:fldCharType="end"/>
-            </w:r>
-          </w:hyperlink>
-        </w:p>
-        <w:p>
-          <w:pPr>
-            <w:pStyle w:val="TOC3"/>
-            <w:tabs>
-              <w:tab w:val="left" w:pos="1320"/>
-              <w:tab w:val="right" w:leader="dot" w:pos="9062"/>
-            </w:tabs>
-            <w:rPr>
-              <w:noProof/>
-              <w:lang w:val="en-US" w:eastAsia="en-US"/>
-            </w:rPr>
-          </w:pPr>
-          <w:hyperlink w:anchor="_Toc524082016" w:history="1">
-            <w:r>
-              <w:rPr>
-                <w:rStyle w:val="Hyperlink"/>
-                <w:noProof/>
-              </w:rPr>
-              <w:t>4.2.1</w:t>
-            </w:r>
-            <w:r>
-              <w:rPr>
-                <w:noProof/>
-                <w:lang w:val="en-US" w:eastAsia="en-US"/>
-              </w:rPr>
-              <w:tab/>
-            </w:r>
-            <w:r>
-              <w:rPr>
-                <w:rStyle w:val="Hyperlink"/>
-                <w:noProof/>
-              </w:rPr>
-              <w:t>Collections</w:t>
-            </w:r>
-            <w:r>
-              <w:rPr>
-                <w:noProof/>
-                <w:webHidden/>
-              </w:rPr>
-              <w:tab/>
-            </w:r>
-            <w:r>
-              <w:rPr>
-                <w:noProof/>
-                <w:webHidden/>
-              </w:rPr>
-              <w:fldChar w:fldCharType="begin"/>
-            </w:r>
-            <w:r>
-              <w:rPr>
-                <w:noProof/>
-                <w:webHidden/>
-              </w:rPr>
-              <w:instrText xml:space="preserve"> PAGEREF _Toc524082016 \h </w:instrText>
-            </w:r>
-            <w:r>
-              <w:rPr>
-                <w:noProof/>
-                <w:webHidden/>
-              </w:rPr>
-            </w:r>
-            <w:r>
-              <w:rPr>
-                <w:noProof/>
-                <w:webHidden/>
-              </w:rPr>
-              <w:fldChar w:fldCharType="separate"/>
-            </w:r>
-            <w:r>
-              <w:rPr>
-                <w:noProof/>
-                <w:webHidden/>
-              </w:rPr>
-              <w:t>10</w:t>
-            </w:r>
-            <w:r>
-              <w:rPr>
-                <w:noProof/>
-                <w:webHidden/>
-              </w:rPr>
-              <w:fldChar w:fldCharType="end"/>
-            </w:r>
-          </w:hyperlink>
-        </w:p>
-        <w:p>
-          <w:pPr>
-            <w:pStyle w:val="TOC3"/>
-            <w:tabs>
-              <w:tab w:val="left" w:pos="1320"/>
-              <w:tab w:val="right" w:leader="dot" w:pos="9062"/>
-            </w:tabs>
-            <w:rPr>
-              <w:noProof/>
-              <w:lang w:val="en-US" w:eastAsia="en-US"/>
-            </w:rPr>
-          </w:pPr>
-          <w:hyperlink w:anchor="_Toc524082017" w:history="1">
-            <w:r>
-              <w:rPr>
-                <w:rStyle w:val="Hyperlink"/>
-                <w:noProof/>
-              </w:rPr>
-              <w:t>4.2.2</w:t>
-            </w:r>
-            <w:r>
-              <w:rPr>
-                <w:noProof/>
-                <w:lang w:val="en-US" w:eastAsia="en-US"/>
-              </w:rPr>
-              <w:tab/>
-            </w:r>
-            <w:r>
-              <w:rPr>
-                <w:rStyle w:val="Hyperlink"/>
-                <w:noProof/>
-              </w:rPr>
-              <w:t>Pangaea</w:t>
-            </w:r>
-            <w:r>
-              <w:rPr>
-                <w:noProof/>
-                <w:webHidden/>
-              </w:rPr>
-              <w:tab/>
-            </w:r>
-            <w:r>
-              <w:rPr>
-                <w:noProof/>
-                <w:webHidden/>
-              </w:rPr>
-              <w:fldChar w:fldCharType="begin"/>
-            </w:r>
-            <w:r>
-              <w:rPr>
-                <w:noProof/>
-                <w:webHidden/>
-              </w:rPr>
-              <w:instrText xml:space="preserve"> PAGEREF _Toc524082017 \h </w:instrText>
+              <w:instrText xml:space="preserve"> PAGEREF _Toc526774107 \h </w:instrText>
             </w:r>
             <w:r>
               <w:rPr>
@@ -2286,7 +2470,7 @@
           <w:lang w:val="en-GB"/>
         </w:rPr>
       </w:pPr>
-      <w:bookmarkStart w:id="1" w:name="_Toc524082002"/>
+      <w:bookmarkStart w:id="1" w:name="_Toc526774092"/>
       <w:r>
         <w:rPr>
           <w:lang w:val="en-GB"/>
@@ -2445,9 +2629,14 @@
           <w:lang w:val="en-GB"/>
         </w:rPr>
       </w:pPr>
-      <w:bookmarkStart w:id="2" w:name="_Toc524082003"/>
-      <w:r>
-        <w:t>Metadata Export</w:t>
+      <w:bookmarkStart w:id="2" w:name="_Toc526774093"/>
+      <w:proofErr w:type="spellStart"/>
+      <w:r>
+        <w:t>Metadata</w:t>
+      </w:r>
+      <w:proofErr w:type="spellEnd"/>
+      <w:r>
+        <w:t xml:space="preserve"> Export</w:t>
       </w:r>
       <w:bookmarkEnd w:id="2"/>
     </w:p>
@@ -2621,7 +2810,7 @@
           <w:lang w:val="en-US"/>
         </w:rPr>
       </w:pPr>
-      <w:bookmarkStart w:id="3" w:name="_Toc524082004"/>
+      <w:bookmarkStart w:id="3" w:name="_Toc526774094"/>
       <w:r>
         <w:rPr>
           <w:lang w:val="en-US"/>
@@ -2964,7 +3153,21 @@
         <w:rPr>
           <w:lang w:val="en-US"/>
         </w:rPr>
-        <w:t>This image shows an overview of the existing Parties. In this case only one person and one exists.</w:t>
+        <w:t xml:space="preserve">This image shows an overview of the existing Parties. In this case only one person and one </w:t>
+      </w:r>
+      <w:proofErr w:type="gramStart"/>
+      <w:r>
+        <w:rPr>
+          <w:lang w:val="en-US"/>
+        </w:rPr>
+        <w:t>exists</w:t>
+      </w:r>
+      <w:proofErr w:type="gramEnd"/>
+      <w:r>
+        <w:rPr>
+          <w:lang w:val="en-US"/>
+        </w:rPr>
+        <w:t>.</w:t>
       </w:r>
     </w:p>
     <w:p>
@@ -3058,30 +3261,16 @@
           <w:lang w:val="en-US"/>
         </w:rPr>
       </w:pPr>
-    </w:p>
-    <w:p>
-      <w:pPr>
-        <w:rPr>
-          <w:rFonts w:asciiTheme="majorHAnsi" w:eastAsiaTheme="majorEastAsia" w:hAnsiTheme="majorHAnsi" w:cstheme="majorBidi"/>
-          <w:b/>
-          <w:bCs/>
-          <w:color w:val="4F81BD" w:themeColor="accent1"/>
-          <w:sz w:val="26"/>
-          <w:szCs w:val="26"/>
-          <w:lang w:val="en-US"/>
-        </w:rPr>
-      </w:pPr>
       <w:r>
         <w:rPr>
           <w:noProof/>
           <w:lang w:val="en-US"/>
         </w:rPr>
-        <w:lastRenderedPageBreak/>
         <w:drawing>
-          <wp:inline distT="0" distB="0" distL="0" distR="0" wp14:anchorId="6C2332E0" wp14:editId="4081AFCB">
-            <wp:extent cx="5760720" cy="2890159"/>
+          <wp:inline distT="0" distB="0" distL="0" distR="0" wp14:anchorId="091E3AAE" wp14:editId="4560628F">
+            <wp:extent cx="5760720" cy="1109150"/>
             <wp:effectExtent l="0" t="0" r="0" b="0"/>
-            <wp:docPr id="11" name="Picture 11"/>
+            <wp:docPr id="3" name="Picture 3"/>
             <wp:cNvGraphicFramePr>
               <a:graphicFrameLocks xmlns:a="http://schemas.openxmlformats.org/drawingml/2006/main" noChangeAspect="1"/>
             </wp:cNvGraphicFramePr>
@@ -3101,7 +3290,7 @@
                   <pic:spPr>
                     <a:xfrm>
                       <a:off x="0" y="0"/>
-                      <a:ext cx="5760720" cy="2890159"/>
+                      <a:ext cx="5760720" cy="1109150"/>
                     </a:xfrm>
                     <a:prstGeom prst="rect">
                       <a:avLst/>
@@ -3159,7 +3348,7 @@
           <w:lang w:val="en-US"/>
         </w:rPr>
       </w:pPr>
-      <w:bookmarkStart w:id="4" w:name="_Toc524082005"/>
+      <w:bookmarkStart w:id="4" w:name="_Toc526774095"/>
       <w:r>
         <w:rPr>
           <w:lang w:val="en-US"/>
@@ -3240,7 +3429,7 @@
       <w:pPr>
         <w:pStyle w:val="Heading3"/>
       </w:pPr>
-      <w:bookmarkStart w:id="5" w:name="_Toc524082006"/>
+      <w:bookmarkStart w:id="5" w:name="_Toc526774096"/>
       <w:r>
         <w:t>Source and Target</w:t>
       </w:r>
@@ -3331,7 +3520,6 @@
           <w:noProof/>
           <w:lang w:val="en-US"/>
         </w:rPr>
-        <w:lastRenderedPageBreak/>
         <w:drawing>
           <wp:inline distT="0" distB="0" distL="0" distR="0" wp14:anchorId="30A2372F" wp14:editId="5A2BD9B1">
             <wp:extent cx="2524125" cy="2466975"/>
@@ -3425,12 +3613,13 @@
           <w:lang w:eastAsia="de-DE"/>
         </w:rPr>
       </w:pPr>
-      <w:bookmarkStart w:id="6" w:name="_Toc524082007"/>
+      <w:bookmarkStart w:id="6" w:name="_Toc526774097"/>
       <w:r>
         <w:rPr>
           <w:noProof/>
           <w:lang w:eastAsia="de-DE"/>
         </w:rPr>
+        <w:lastRenderedPageBreak/>
         <w:t>Mapping</w:t>
       </w:r>
       <w:bookmarkEnd w:id="6"/>
@@ -3471,22 +3660,77 @@
         <w:rPr>
           <w:lang w:val="en-US" w:eastAsia="de-DE"/>
         </w:rPr>
-        <w:t>With the aid of a transformation rule, it is possible to cover a wide range of different cases. A transformation rule consists of a RegEx and a mask. With an example you can check the values and the expected result.</w:t>
-      </w:r>
-    </w:p>
-    <w:p>
-      <w:pPr>
+        <w:t xml:space="preserve">With the aid of a transformation rule, it is possible to cover a wide range of different cases. A transformation rule consists of a </w:t>
+      </w:r>
+      <w:proofErr w:type="spellStart"/>
+      <w:r>
         <w:rPr>
           <w:lang w:val="en-US" w:eastAsia="de-DE"/>
         </w:rPr>
+        <w:t>RegEx</w:t>
+      </w:r>
+      <w:proofErr w:type="spellEnd"/>
+      <w:r>
+        <w:rPr>
+          <w:lang w:val="en-US" w:eastAsia="de-DE"/>
+        </w:rPr>
+        <w:t xml:space="preserve"> and a mask. With an example you can check the values and the expected result.</w:t>
+      </w:r>
+    </w:p>
+    <w:p>
+      <w:pPr>
+        <w:rPr>
+          <w:lang w:val="en-US" w:eastAsia="de-DE"/>
+        </w:rPr>
       </w:pPr>
       <w:hyperlink r:id="rId16" w:history="1">
+        <w:proofErr w:type="spellStart"/>
         <w:r>
           <w:rPr>
             <w:rStyle w:val="Hyperlink"/>
             <w:lang w:val="en-US" w:eastAsia="de-DE"/>
           </w:rPr>
-          <w:t>RegEx Documenation (mdsn)</w:t>
+          <w:t>RegEx</w:t>
+        </w:r>
+        <w:proofErr w:type="spellEnd"/>
+        <w:r>
+          <w:rPr>
+            <w:rStyle w:val="Hyperlink"/>
+            <w:lang w:val="en-US" w:eastAsia="de-DE"/>
+          </w:rPr>
+          <w:t xml:space="preserve"> </w:t>
+        </w:r>
+        <w:proofErr w:type="spellStart"/>
+        <w:r>
+          <w:rPr>
+            <w:rStyle w:val="Hyperlink"/>
+            <w:lang w:val="en-US" w:eastAsia="de-DE"/>
+          </w:rPr>
+          <w:t>Documenation</w:t>
+        </w:r>
+        <w:proofErr w:type="spellEnd"/>
+        <w:r>
+          <w:rPr>
+            <w:rStyle w:val="Hyperlink"/>
+            <w:lang w:val="en-US" w:eastAsia="de-DE"/>
+          </w:rPr>
+          <w:t xml:space="preserve"> (</w:t>
+        </w:r>
+        <w:proofErr w:type="spellStart"/>
+        <w:r>
+          <w:rPr>
+            <w:rStyle w:val="Hyperlink"/>
+            <w:lang w:val="en-US" w:eastAsia="de-DE"/>
+          </w:rPr>
+          <w:t>mdsn</w:t>
+        </w:r>
+        <w:proofErr w:type="spellEnd"/>
+        <w:r>
+          <w:rPr>
+            <w:rStyle w:val="Hyperlink"/>
+            <w:lang w:val="en-US" w:eastAsia="de-DE"/>
+          </w:rPr>
+          <w:t>)</w:t>
         </w:r>
       </w:hyperlink>
     </w:p>
@@ -3497,14 +3741,22 @@
           <w:lang w:eastAsia="de-DE"/>
         </w:rPr>
       </w:pPr>
-      <w:bookmarkStart w:id="7" w:name="_Toc524082008"/>
+      <w:bookmarkStart w:id="7" w:name="_Toc526774098"/>
       <w:r>
         <w:rPr>
           <w:lang w:eastAsia="de-DE"/>
         </w:rPr>
-        <w:t>Mapping Examples</w:t>
+        <w:t xml:space="preserve">Mapping </w:t>
+      </w:r>
+      <w:proofErr w:type="spellStart"/>
+      <w:r>
+        <w:rPr>
+          <w:lang w:eastAsia="de-DE"/>
+        </w:rPr>
+        <w:t>Examples</w:t>
       </w:r>
       <w:bookmarkEnd w:id="7"/>
+      <w:proofErr w:type="spellEnd"/>
     </w:p>
     <w:p>
       <w:pPr>
@@ -3532,7 +3784,7 @@
           <w:lang w:eastAsia="de-DE"/>
         </w:rPr>
       </w:pPr>
-      <w:bookmarkStart w:id="8" w:name="_Toc524082009"/>
+      <w:bookmarkStart w:id="8" w:name="_Toc526774099"/>
       <w:r>
         <w:rPr>
           <w:lang w:eastAsia="de-DE"/>
@@ -3551,7 +3803,21 @@
         <w:rPr>
           <w:lang w:val="en-US" w:eastAsia="de-DE"/>
         </w:rPr>
-        <w:t>This example creates a connection between 2 titles. All words are separated by a RegEx and then arranged differently via the mask.</w:t>
+        <w:t xml:space="preserve">This example creates a connection between 2 titles. All words are separated by a </w:t>
+      </w:r>
+      <w:proofErr w:type="spellStart"/>
+      <w:r>
+        <w:rPr>
+          <w:lang w:val="en-US" w:eastAsia="de-DE"/>
+        </w:rPr>
+        <w:t>RegEx</w:t>
+      </w:r>
+      <w:proofErr w:type="spellEnd"/>
+      <w:r>
+        <w:rPr>
+          <w:lang w:val="en-US" w:eastAsia="de-DE"/>
+        </w:rPr>
+        <w:t xml:space="preserve"> and then arranged differently via the mask.</w:t>
       </w:r>
     </w:p>
     <w:p>
@@ -3609,40 +3875,82 @@
           <w:lang w:eastAsia="de-DE"/>
         </w:rPr>
       </w:pPr>
-      <w:bookmarkStart w:id="9" w:name="_Toc524082010"/>
+      <w:bookmarkStart w:id="9" w:name="_Toc526774100"/>
       <w:r>
         <w:rPr>
           <w:lang w:eastAsia="de-DE"/>
         </w:rPr>
+        <w:t>EXAMPLE one to many</w:t>
+      </w:r>
+      <w:bookmarkEnd w:id="9"/>
+    </w:p>
+    <w:p>
+      <w:pPr>
+        <w:rPr>
+          <w:lang w:val="en-US" w:eastAsia="de-DE"/>
+        </w:rPr>
+      </w:pPr>
+      <w:r>
+        <w:rPr>
+          <w:lang w:val="en-US" w:eastAsia="de-DE"/>
+        </w:rPr>
+        <w:t xml:space="preserve">This example creates a connection between 1 name and a </w:t>
+      </w:r>
+      <w:proofErr w:type="spellStart"/>
+      <w:r>
+        <w:rPr>
+          <w:lang w:val="en-US" w:eastAsia="de-DE"/>
+        </w:rPr>
+        <w:t>FirstName</w:t>
+      </w:r>
+      <w:proofErr w:type="spellEnd"/>
+      <w:r>
+        <w:rPr>
+          <w:lang w:val="en-US" w:eastAsia="de-DE"/>
+        </w:rPr>
+        <w:t xml:space="preserve"> and </w:t>
+      </w:r>
+      <w:proofErr w:type="spellStart"/>
+      <w:r>
+        <w:rPr>
+          <w:lang w:val="en-US" w:eastAsia="de-DE"/>
+        </w:rPr>
+        <w:t>LastName</w:t>
+      </w:r>
+      <w:proofErr w:type="spellEnd"/>
+      <w:r>
+        <w:rPr>
+          <w:lang w:val="en-US" w:eastAsia="de-DE"/>
+        </w:rPr>
+        <w:t xml:space="preserve">. In the transformation rule, the first and last names are separated from one another by a </w:t>
+      </w:r>
+      <w:proofErr w:type="spellStart"/>
+      <w:r>
+        <w:rPr>
+          <w:lang w:val="en-US" w:eastAsia="de-DE"/>
+        </w:rPr>
+        <w:t>RegEx</w:t>
+      </w:r>
+      <w:proofErr w:type="spellEnd"/>
+      <w:r>
+        <w:rPr>
+          <w:lang w:val="en-US" w:eastAsia="de-DE"/>
+        </w:rPr>
+        <w:t xml:space="preserve"> and then positioned in the mask via the variable.</w:t>
+      </w:r>
+    </w:p>
+    <w:p>
+      <w:pPr>
+        <w:rPr>
+          <w:lang w:val="en-US" w:eastAsia="de-DE"/>
+        </w:rPr>
+      </w:pPr>
+      <w:r>
+        <w:rPr>
+          <w:noProof/>
+          <w:lang w:val="en-US"/>
+        </w:rPr>
         <w:lastRenderedPageBreak/>
-        <w:t>EXAMPLE one to many</w:t>
-      </w:r>
-      <w:bookmarkEnd w:id="9"/>
-    </w:p>
-    <w:p>
-      <w:pPr>
-        <w:rPr>
-          <w:lang w:val="en-US" w:eastAsia="de-DE"/>
-        </w:rPr>
-      </w:pPr>
-      <w:r>
-        <w:rPr>
-          <w:lang w:val="en-US" w:eastAsia="de-DE"/>
-        </w:rPr>
-        <w:t>This example creates a connection between 1 name and a FirstName and LastName. In the transformation rule, the first and last names are separated from one another by a RegEx and then positioned in the mask via the variable.</w:t>
-      </w:r>
-    </w:p>
-    <w:p>
-      <w:pPr>
-        <w:rPr>
-          <w:lang w:val="en-US" w:eastAsia="de-DE"/>
-        </w:rPr>
-      </w:pPr>
-      <w:r>
-        <w:rPr>
-          <w:noProof/>
-          <w:lang w:val="en-US"/>
-        </w:rPr>
         <w:drawing>
           <wp:inline distT="0" distB="0" distL="0" distR="0" wp14:anchorId="0D7A75C2" wp14:editId="6AAF516E">
             <wp:extent cx="5760720" cy="4281037"/>
@@ -3684,7 +3992,7 @@
       <w:pPr>
         <w:pStyle w:val="Heading3"/>
       </w:pPr>
-      <w:bookmarkStart w:id="10" w:name="_Toc524082011"/>
+      <w:bookmarkStart w:id="10" w:name="_Toc526774101"/>
       <w:r>
         <w:t>EXAMPLE many to one</w:t>
       </w:r>
@@ -3700,7 +4008,49 @@
         <w:rPr>
           <w:lang w:val="en-US"/>
         </w:rPr>
-        <w:t>This example creates a connection between the FirstName and LastName by name. Here is no RegEx needed but the mask ordered from both variables.</w:t>
+        <w:t xml:space="preserve">This example creates a connection between the </w:t>
+      </w:r>
+      <w:proofErr w:type="spellStart"/>
+      <w:r>
+        <w:rPr>
+          <w:lang w:val="en-US"/>
+        </w:rPr>
+        <w:t>FirstName</w:t>
+      </w:r>
+      <w:proofErr w:type="spellEnd"/>
+      <w:r>
+        <w:rPr>
+          <w:lang w:val="en-US"/>
+        </w:rPr>
+        <w:t xml:space="preserve"> and </w:t>
+      </w:r>
+      <w:proofErr w:type="spellStart"/>
+      <w:r>
+        <w:rPr>
+          <w:lang w:val="en-US"/>
+        </w:rPr>
+        <w:t>LastName</w:t>
+      </w:r>
+      <w:proofErr w:type="spellEnd"/>
+      <w:r>
+        <w:rPr>
+          <w:lang w:val="en-US"/>
+        </w:rPr>
+        <w:t xml:space="preserve"> by name. Here is no </w:t>
+      </w:r>
+      <w:proofErr w:type="spellStart"/>
+      <w:r>
+        <w:rPr>
+          <w:lang w:val="en-US"/>
+        </w:rPr>
+        <w:t>RegEx</w:t>
+      </w:r>
+      <w:proofErr w:type="spellEnd"/>
+      <w:r>
+        <w:rPr>
+          <w:lang w:val="en-US"/>
+        </w:rPr>
+        <w:t xml:space="preserve"> needed but the mask ordered from both variables.</w:t>
       </w:r>
     </w:p>
     <w:p>
@@ -3756,11 +4106,16 @@
       <w:pPr>
         <w:pStyle w:val="Heading2"/>
       </w:pPr>
-      <w:bookmarkStart w:id="11" w:name="_Toc524082012"/>
-      <w:r>
-        <w:t>Create a mapping</w:t>
+      <w:bookmarkStart w:id="11" w:name="_Toc526774102"/>
+      <w:r>
+        <w:t xml:space="preserve">Create a </w:t>
+      </w:r>
+      <w:proofErr w:type="spellStart"/>
+      <w:r>
+        <w:t>mapping</w:t>
       </w:r>
       <w:bookmarkEnd w:id="11"/>
+      <w:proofErr w:type="spellEnd"/>
     </w:p>
     <w:p>
       <w:pPr>
@@ -3933,7 +4288,21 @@
         <w:rPr>
           <w:lang w:val="en-US"/>
         </w:rPr>
-        <w:t>If needed, add RegEx and mask to the transformation rule.</w:t>
+        <w:t xml:space="preserve">If needed, add </w:t>
+      </w:r>
+      <w:proofErr w:type="spellStart"/>
+      <w:r>
+        <w:rPr>
+          <w:lang w:val="en-US"/>
+        </w:rPr>
+        <w:t>RegEx</w:t>
+      </w:r>
+      <w:proofErr w:type="spellEnd"/>
+      <w:r>
+        <w:rPr>
+          <w:lang w:val="en-US"/>
+        </w:rPr>
+        <w:t xml:space="preserve"> and mask to the transformation rule.</w:t>
       </w:r>
       <w:r>
         <w:rPr>
@@ -3979,7 +4348,7 @@
       <w:pPr>
         <w:pStyle w:val="Heading1"/>
       </w:pPr>
-      <w:bookmarkStart w:id="12" w:name="_Toc524082013"/>
+      <w:bookmarkStart w:id="12" w:name="_Toc526774103"/>
       <w:r>
         <w:lastRenderedPageBreak/>
         <w:t>Publishing</w:t>
@@ -4058,9 +4427,11 @@
           <w:numId w:val="14"/>
         </w:numPr>
       </w:pPr>
+      <w:proofErr w:type="spellStart"/>
       <w:r>
         <w:t>Pensoft</w:t>
       </w:r>
+      <w:proofErr w:type="spellEnd"/>
     </w:p>
     <w:p>
       <w:pPr>
@@ -4077,8 +4448,13 @@
         </w:numPr>
       </w:pPr>
       <w:r>
-        <w:t>Data Repositories</w:t>
-      </w:r>
+        <w:t xml:space="preserve">Data </w:t>
+      </w:r>
+      <w:proofErr w:type="spellStart"/>
+      <w:r>
+        <w:t>Repositories</w:t>
+      </w:r>
+      <w:proofErr w:type="spellEnd"/>
     </w:p>
     <w:p>
       <w:pPr>
@@ -4100,9 +4476,11 @@
           <w:numId w:val="14"/>
         </w:numPr>
       </w:pPr>
+      <w:proofErr w:type="spellStart"/>
       <w:r>
         <w:t>Pangaea</w:t>
       </w:r>
+      <w:proofErr w:type="spellEnd"/>
     </w:p>
     <w:p>
       <w:pPr>
@@ -4112,9 +4490,11 @@
           <w:numId w:val="14"/>
         </w:numPr>
       </w:pPr>
+      <w:proofErr w:type="spellStart"/>
       <w:r>
         <w:t>Pensoft</w:t>
       </w:r>
+      <w:proofErr w:type="spellEnd"/>
     </w:p>
     <w:p>
       <w:pPr>
@@ -4132,13 +4512,41 @@
         <w:rPr>
           <w:lang w:val="en-US"/>
         </w:rPr>
-        <w:t xml:space="preserve">ere is a limitation for Pensoft. </w:t>
-      </w:r>
-      <w:r>
-        <w:rPr>
-          <w:lang w:val="en-US"/>
-        </w:rPr>
-        <w:t>All data prepared for Pensoft must be generated with the GBIF metadata structure.</w:t>
+        <w:t xml:space="preserve">ere is a limitation for </w:t>
+      </w:r>
+      <w:proofErr w:type="spellStart"/>
+      <w:r>
+        <w:rPr>
+          <w:lang w:val="en-US"/>
+        </w:rPr>
+        <w:t>Pensoft</w:t>
+      </w:r>
+      <w:proofErr w:type="spellEnd"/>
+      <w:r>
+        <w:rPr>
+          <w:lang w:val="en-US"/>
+        </w:rPr>
+        <w:t xml:space="preserve">. </w:t>
+      </w:r>
+      <w:r>
+        <w:rPr>
+          <w:lang w:val="en-US"/>
+        </w:rPr>
+        <w:t xml:space="preserve">All data prepared for </w:t>
+      </w:r>
+      <w:proofErr w:type="spellStart"/>
+      <w:r>
+        <w:rPr>
+          <w:lang w:val="en-US"/>
+        </w:rPr>
+        <w:t>Pensoft</w:t>
+      </w:r>
+      <w:proofErr w:type="spellEnd"/>
+      <w:r>
+        <w:rPr>
+          <w:lang w:val="en-US"/>
+        </w:rPr>
+        <w:t xml:space="preserve"> must be generated with the GBIF metadata structure.</w:t>
       </w:r>
     </w:p>
     <w:p>
@@ -4183,11 +4591,13 @@
       <w:pPr>
         <w:pStyle w:val="Heading2"/>
       </w:pPr>
-      <w:bookmarkStart w:id="13" w:name="_Toc524082014"/>
+      <w:bookmarkStart w:id="13" w:name="_Toc526774104"/>
+      <w:proofErr w:type="spellStart"/>
       <w:r>
         <w:t>Publish</w:t>
       </w:r>
       <w:bookmarkEnd w:id="13"/>
+      <w:proofErr w:type="spellEnd"/>
     </w:p>
     <w:p>
       <w:pPr>
@@ -4273,7 +4683,35 @@
         <w:rPr>
           <w:lang w:val="en-US"/>
         </w:rPr>
-        <w:t>Metadata is not valid. This is a warning. You can go on but the metadata.xml in the zip ist not valid against the exported xsd schema</w:t>
+        <w:t xml:space="preserve">Metadata is not valid. This is a warning. You can go on but the metadata.xml in the zip </w:t>
+      </w:r>
+      <w:proofErr w:type="spellStart"/>
+      <w:r>
+        <w:rPr>
+          <w:lang w:val="en-US"/>
+        </w:rPr>
+        <w:t>ist</w:t>
+      </w:r>
+      <w:proofErr w:type="spellEnd"/>
+      <w:r>
+        <w:rPr>
+          <w:lang w:val="en-US"/>
+        </w:rPr>
+        <w:t xml:space="preserve"> not valid against the exported </w:t>
+      </w:r>
+      <w:proofErr w:type="spellStart"/>
+      <w:r>
+        <w:rPr>
+          <w:lang w:val="en-US"/>
+        </w:rPr>
+        <w:t>xsd</w:t>
+      </w:r>
+      <w:proofErr w:type="spellEnd"/>
+      <w:r>
+        <w:rPr>
+          <w:lang w:val="en-US"/>
+        </w:rPr>
+        <w:t xml:space="preserve"> schema</w:t>
       </w:r>
     </w:p>
     <w:p>
@@ -4335,7 +4773,7 @@
       <w:pPr>
         <w:pStyle w:val="Heading2"/>
       </w:pPr>
-      <w:bookmarkStart w:id="14" w:name="_Toc524082015"/>
+      <w:bookmarkStart w:id="14" w:name="_Toc526774105"/>
       <w:r>
         <w:t>GBFIO</w:t>
       </w:r>
@@ -4480,7 +4918,7 @@
       <w:pPr>
         <w:pStyle w:val="Heading3"/>
       </w:pPr>
-      <w:bookmarkStart w:id="15" w:name="_Toc524082016"/>
+      <w:bookmarkStart w:id="15" w:name="_Toc526774106"/>
       <w:r>
         <w:t>Collections</w:t>
       </w:r>
@@ -4761,7 +5199,7 @@
       <w:pPr>
         <w:pStyle w:val="Heading3"/>
       </w:pPr>
-      <w:bookmarkStart w:id="16" w:name="_Toc524082017"/>
+      <w:bookmarkStart w:id="16" w:name="_Toc526774107"/>
       <w:r>
         <w:lastRenderedPageBreak/>
         <w:t>Pangaea</w:t>
@@ -4928,7 +5366,7 @@
 </file>
 
 <file path=word/endnotes.xml><?xml version="1.0" encoding="utf-8"?>
-<w:endnotes xmlns:wpc="http://schemas.microsoft.com/office/word/2010/wordprocessingCanvas" xmlns:cx="http://schemas.microsoft.com/office/drawing/2014/chartex" xmlns:cx1="http://schemas.microsoft.com/office/drawing/2015/9/8/chartex" xmlns:mc="http://schemas.openxmlformats.org/markup-compatibility/2006" xmlns:o="urn:schemas-microsoft-com:office:office" xmlns:r="http://schemas.openxmlformats.org/officeDocument/2006/relationships" xmlns:m="http://schemas.openxmlformats.org/officeDocument/2006/math" xmlns:v="urn:schemas-microsoft-com:vml" xmlns:wp14="http://schemas.microsoft.com/office/word/2010/wordprocessingDrawing" xmlns:wp="http://schemas.openxmlformats.org/drawingml/2006/wordprocessingDrawing" xmlns:w10="urn:schemas-microsoft-com:office:word" xmlns:w="http://schemas.openxmlformats.org/wordprocessingml/2006/main" xmlns:w14="http://schemas.microsoft.com/office/word/2010/wordml" xmlns:w15="http://schemas.microsoft.com/office/word/2012/wordml" xmlns:w16se="http://schemas.microsoft.com/office/word/2015/wordml/symex" xmlns:wpg="http://schemas.microsoft.com/office/word/2010/wordprocessingGroup" xmlns:wpi="http://schemas.microsoft.com/office/word/2010/wordprocessingInk" xmlns:wne="http://schemas.microsoft.com/office/word/2006/wordml" xmlns:wps="http://schemas.microsoft.com/office/word/2010/wordprocessingShape" mc:Ignorable="w14 w15 w16se wp14">
+<w:endnotes xmlns:wpc="http://schemas.microsoft.com/office/word/2010/wordprocessingCanvas" xmlns:mc="http://schemas.openxmlformats.org/markup-compatibility/2006" xmlns:o="urn:schemas-microsoft-com:office:office" xmlns:r="http://schemas.openxmlformats.org/officeDocument/2006/relationships" xmlns:m="http://schemas.openxmlformats.org/officeDocument/2006/math" xmlns:v="urn:schemas-microsoft-com:vml" xmlns:wp14="http://schemas.microsoft.com/office/word/2010/wordprocessingDrawing" xmlns:wp="http://schemas.openxmlformats.org/drawingml/2006/wordprocessingDrawing" xmlns:w10="urn:schemas-microsoft-com:office:word" xmlns:w="http://schemas.openxmlformats.org/wordprocessingml/2006/main" xmlns:w14="http://schemas.microsoft.com/office/word/2010/wordml" xmlns:wpg="http://schemas.microsoft.com/office/word/2010/wordprocessingGroup" xmlns:wpi="http://schemas.microsoft.com/office/word/2010/wordprocessingInk" xmlns:wne="http://schemas.microsoft.com/office/word/2006/wordml" xmlns:wps="http://schemas.microsoft.com/office/word/2010/wordprocessingShape" mc:Ignorable="w14 wp14">
   <w:endnote w:type="separator" w:id="-1">
     <w:p>
       <w:pPr>
@@ -4953,7 +5391,7 @@
 </file>
 
 <file path=word/footer1.xml><?xml version="1.0" encoding="utf-8"?>
-<w:ftr xmlns:wpc="http://schemas.microsoft.com/office/word/2010/wordprocessingCanvas" xmlns:cx="http://schemas.microsoft.com/office/drawing/2014/chartex" xmlns:cx1="http://schemas.microsoft.com/office/drawing/2015/9/8/chartex" xmlns:mc="http://schemas.openxmlformats.org/markup-compatibility/2006" xmlns:o="urn:schemas-microsoft-com:office:office" xmlns:r="http://schemas.openxmlformats.org/officeDocument/2006/relationships" xmlns:m="http://schemas.openxmlformats.org/officeDocument/2006/math" xmlns:v="urn:schemas-microsoft-com:vml" xmlns:wp14="http://schemas.microsoft.com/office/word/2010/wordprocessingDrawing" xmlns:wp="http://schemas.openxmlformats.org/drawingml/2006/wordprocessingDrawing" xmlns:w10="urn:schemas-microsoft-com:office:word" xmlns:w="http://schemas.openxmlformats.org/wordprocessingml/2006/main" xmlns:w14="http://schemas.microsoft.com/office/word/2010/wordml" xmlns:w15="http://schemas.microsoft.com/office/word/2012/wordml" xmlns:w16se="http://schemas.microsoft.com/office/word/2015/wordml/symex" xmlns:wpg="http://schemas.microsoft.com/office/word/2010/wordprocessingGroup" xmlns:wpi="http://schemas.microsoft.com/office/word/2010/wordprocessingInk" xmlns:wne="http://schemas.microsoft.com/office/word/2006/wordml" xmlns:wps="http://schemas.microsoft.com/office/word/2010/wordprocessingShape" mc:Ignorable="w14 w15 w16se wp14">
+<w:ftr xmlns:wpc="http://schemas.microsoft.com/office/word/2010/wordprocessingCanvas" xmlns:mc="http://schemas.openxmlformats.org/markup-compatibility/2006" xmlns:o="urn:schemas-microsoft-com:office:office" xmlns:r="http://schemas.openxmlformats.org/officeDocument/2006/relationships" xmlns:m="http://schemas.openxmlformats.org/officeDocument/2006/math" xmlns:v="urn:schemas-microsoft-com:vml" xmlns:wp14="http://schemas.microsoft.com/office/word/2010/wordprocessingDrawing" xmlns:wp="http://schemas.openxmlformats.org/drawingml/2006/wordprocessingDrawing" xmlns:w10="urn:schemas-microsoft-com:office:word" xmlns:w="http://schemas.openxmlformats.org/wordprocessingml/2006/main" xmlns:w14="http://schemas.microsoft.com/office/word/2010/wordml" xmlns:wpg="http://schemas.microsoft.com/office/word/2010/wordprocessingGroup" xmlns:wpi="http://schemas.microsoft.com/office/word/2010/wordprocessingInk" xmlns:wne="http://schemas.microsoft.com/office/word/2006/wordml" xmlns:wps="http://schemas.microsoft.com/office/word/2010/wordprocessingShape" mc:Ignorable="w14 wp14">
   <w:sdt>
     <w:sdtPr>
       <w:id w:val="1565910772"/>
@@ -4982,7 +5420,7 @@
           <w:rPr>
             <w:noProof/>
           </w:rPr>
-          <w:t>2</w:t>
+          <w:t>8</w:t>
         </w:r>
         <w:r>
           <w:fldChar w:fldCharType="end"/>
@@ -4999,7 +5437,7 @@
 </file>
 
 <file path=word/footnotes.xml><?xml version="1.0" encoding="utf-8"?>
-<w:footnotes xmlns:wpc="http://schemas.microsoft.com/office/word/2010/wordprocessingCanvas" xmlns:cx="http://schemas.microsoft.com/office/drawing/2014/chartex" xmlns:cx1="http://schemas.microsoft.com/office/drawing/2015/9/8/chartex" xmlns:mc="http://schemas.openxmlformats.org/markup-compatibility/2006" xmlns:o="urn:schemas-microsoft-com:office:office" xmlns:r="http://schemas.openxmlformats.org/officeDocument/2006/relationships" xmlns:m="http://schemas.openxmlformats.org/officeDocument/2006/math" xmlns:v="urn:schemas-microsoft-com:vml" xmlns:wp14="http://schemas.microsoft.com/office/word/2010/wordprocessingDrawing" xmlns:wp="http://schemas.openxmlformats.org/drawingml/2006/wordprocessingDrawing" xmlns:w10="urn:schemas-microsoft-com:office:word" xmlns:w="http://schemas.openxmlformats.org/wordprocessingml/2006/main" xmlns:w14="http://schemas.microsoft.com/office/word/2010/wordml" xmlns:w15="http://schemas.microsoft.com/office/word/2012/wordml" xmlns:w16se="http://schemas.microsoft.com/office/word/2015/wordml/symex" xmlns:wpg="http://schemas.microsoft.com/office/word/2010/wordprocessingGroup" xmlns:wpi="http://schemas.microsoft.com/office/word/2010/wordprocessingInk" xmlns:wne="http://schemas.microsoft.com/office/word/2006/wordml" xmlns:wps="http://schemas.microsoft.com/office/word/2010/wordprocessingShape" mc:Ignorable="w14 w15 w16se wp14">
+<w:footnotes xmlns:wpc="http://schemas.microsoft.com/office/word/2010/wordprocessingCanvas" xmlns:mc="http://schemas.openxmlformats.org/markup-compatibility/2006" xmlns:o="urn:schemas-microsoft-com:office:office" xmlns:r="http://schemas.openxmlformats.org/officeDocument/2006/relationships" xmlns:m="http://schemas.openxmlformats.org/officeDocument/2006/math" xmlns:v="urn:schemas-microsoft-com:vml" xmlns:wp14="http://schemas.microsoft.com/office/word/2010/wordprocessingDrawing" xmlns:wp="http://schemas.openxmlformats.org/drawingml/2006/wordprocessingDrawing" xmlns:w10="urn:schemas-microsoft-com:office:word" xmlns:w="http://schemas.openxmlformats.org/wordprocessingml/2006/main" xmlns:w14="http://schemas.microsoft.com/office/word/2010/wordml" xmlns:wpg="http://schemas.microsoft.com/office/word/2010/wordprocessingGroup" xmlns:wpi="http://schemas.microsoft.com/office/word/2010/wordprocessingInk" xmlns:wne="http://schemas.microsoft.com/office/word/2006/wordml" xmlns:wps="http://schemas.microsoft.com/office/word/2010/wordprocessingShape" mc:Ignorable="w14 wp14">
   <w:footnote w:type="separator" w:id="-1">
     <w:p>
       <w:pPr>
@@ -5024,8 +5462,8 @@
 </file>
 
 <file path=word/numbering.xml><?xml version="1.0" encoding="utf-8"?>
-<w:numbering xmlns:wpc="http://schemas.microsoft.com/office/word/2010/wordprocessingCanvas" xmlns:cx="http://schemas.microsoft.com/office/drawing/2014/chartex" xmlns:cx1="http://schemas.microsoft.com/office/drawing/2015/9/8/chartex" xmlns:mc="http://schemas.openxmlformats.org/markup-compatibility/2006" xmlns:o="urn:schemas-microsoft-com:office:office" xmlns:r="http://schemas.openxmlformats.org/officeDocument/2006/relationships" xmlns:m="http://schemas.openxmlformats.org/officeDocument/2006/math" xmlns:v="urn:schemas-microsoft-com:vml" xmlns:wp14="http://schemas.microsoft.com/office/word/2010/wordprocessingDrawing" xmlns:wp="http://schemas.openxmlformats.org/drawingml/2006/wordprocessingDrawing" xmlns:w10="urn:schemas-microsoft-com:office:word" xmlns:w="http://schemas.openxmlformats.org/wordprocessingml/2006/main" xmlns:w14="http://schemas.microsoft.com/office/word/2010/wordml" xmlns:w15="http://schemas.microsoft.com/office/word/2012/wordml" xmlns:w16se="http://schemas.microsoft.com/office/word/2015/wordml/symex" xmlns:wpg="http://schemas.microsoft.com/office/word/2010/wordprocessingGroup" xmlns:wpi="http://schemas.microsoft.com/office/word/2010/wordprocessingInk" xmlns:wne="http://schemas.microsoft.com/office/word/2006/wordml" xmlns:wps="http://schemas.microsoft.com/office/word/2010/wordprocessingShape" mc:Ignorable="w14 w15 w16se wp14">
-  <w:abstractNum w:abstractNumId="0" w15:restartNumberingAfterBreak="0">
+<w:numbering xmlns:wpc="http://schemas.microsoft.com/office/word/2010/wordprocessingCanvas" xmlns:mc="http://schemas.openxmlformats.org/markup-compatibility/2006" xmlns:o="urn:schemas-microsoft-com:office:office" xmlns:r="http://schemas.openxmlformats.org/officeDocument/2006/relationships" xmlns:m="http://schemas.openxmlformats.org/officeDocument/2006/math" xmlns:v="urn:schemas-microsoft-com:vml" xmlns:wp14="http://schemas.microsoft.com/office/word/2010/wordprocessingDrawing" xmlns:wp="http://schemas.openxmlformats.org/drawingml/2006/wordprocessingDrawing" xmlns:w10="urn:schemas-microsoft-com:office:word" xmlns:w="http://schemas.openxmlformats.org/wordprocessingml/2006/main" xmlns:w14="http://schemas.microsoft.com/office/word/2010/wordml" xmlns:wpg="http://schemas.microsoft.com/office/word/2010/wordprocessingGroup" xmlns:wpi="http://schemas.microsoft.com/office/word/2010/wordprocessingInk" xmlns:wne="http://schemas.microsoft.com/office/word/2006/wordml" xmlns:wps="http://schemas.microsoft.com/office/word/2010/wordprocessingShape" mc:Ignorable="w14 wp14">
+  <w:abstractNum w:abstractNumId="0">
     <w:nsid w:val="01C80FB7"/>
     <w:multiLevelType w:val="hybridMultilevel"/>
     <w:tmpl w:val="7772B504"/>
@@ -5137,7 +5575,7 @@
       </w:rPr>
     </w:lvl>
   </w:abstractNum>
-  <w:abstractNum w:abstractNumId="1" w15:restartNumberingAfterBreak="0">
+  <w:abstractNum w:abstractNumId="1">
     <w:nsid w:val="1110447F"/>
     <w:multiLevelType w:val="hybridMultilevel"/>
     <w:tmpl w:val="23666AF8"/>
@@ -5250,7 +5688,7 @@
       </w:rPr>
     </w:lvl>
   </w:abstractNum>
-  <w:abstractNum w:abstractNumId="2" w15:restartNumberingAfterBreak="0">
+  <w:abstractNum w:abstractNumId="2">
     <w:nsid w:val="20521F38"/>
     <w:multiLevelType w:val="hybridMultilevel"/>
     <w:tmpl w:val="D34A5930"/>
@@ -5340,7 +5778,7 @@
       </w:pPr>
     </w:lvl>
   </w:abstractNum>
-  <w:abstractNum w:abstractNumId="3" w15:restartNumberingAfterBreak="0">
+  <w:abstractNum w:abstractNumId="3">
     <w:nsid w:val="211A2768"/>
     <w:multiLevelType w:val="hybridMultilevel"/>
     <w:tmpl w:val="23388EB6"/>
@@ -5429,7 +5867,7 @@
       </w:pPr>
     </w:lvl>
   </w:abstractNum>
-  <w:abstractNum w:abstractNumId="4" w15:restartNumberingAfterBreak="0">
+  <w:abstractNum w:abstractNumId="4">
     <w:nsid w:val="22926825"/>
     <w:multiLevelType w:val="hybridMultilevel"/>
     <w:tmpl w:val="44502B58"/>
@@ -5515,7 +5953,7 @@
       </w:pPr>
     </w:lvl>
   </w:abstractNum>
-  <w:abstractNum w:abstractNumId="5" w15:restartNumberingAfterBreak="0">
+  <w:abstractNum w:abstractNumId="5">
     <w:nsid w:val="23AE766F"/>
     <w:multiLevelType w:val="hybridMultilevel"/>
     <w:tmpl w:val="29203FAA"/>
@@ -5604,7 +6042,7 @@
       </w:pPr>
     </w:lvl>
   </w:abstractNum>
-  <w:abstractNum w:abstractNumId="6" w15:restartNumberingAfterBreak="0">
+  <w:abstractNum w:abstractNumId="6">
     <w:nsid w:val="2F2E2BD2"/>
     <w:multiLevelType w:val="hybridMultilevel"/>
     <w:tmpl w:val="C01809E2"/>
@@ -5693,7 +6131,7 @@
       </w:pPr>
     </w:lvl>
   </w:abstractNum>
-  <w:abstractNum w:abstractNumId="7" w15:restartNumberingAfterBreak="0">
+  <w:abstractNum w:abstractNumId="7">
     <w:nsid w:val="3EB15EE1"/>
     <w:multiLevelType w:val="hybridMultilevel"/>
     <w:tmpl w:val="E4923D88"/>
@@ -5782,7 +6220,7 @@
       </w:pPr>
     </w:lvl>
   </w:abstractNum>
-  <w:abstractNum w:abstractNumId="8" w15:restartNumberingAfterBreak="0">
+  <w:abstractNum w:abstractNumId="8">
     <w:nsid w:val="45656E0E"/>
     <w:multiLevelType w:val="hybridMultilevel"/>
     <w:tmpl w:val="D7EE5B66"/>
@@ -5894,7 +6332,7 @@
       </w:rPr>
     </w:lvl>
   </w:abstractNum>
-  <w:abstractNum w:abstractNumId="9" w15:restartNumberingAfterBreak="0">
+  <w:abstractNum w:abstractNumId="9">
     <w:nsid w:val="4A2541AB"/>
     <w:multiLevelType w:val="hybridMultilevel"/>
     <w:tmpl w:val="203C0458"/>
@@ -5983,7 +6421,7 @@
       </w:pPr>
     </w:lvl>
   </w:abstractNum>
-  <w:abstractNum w:abstractNumId="10" w15:restartNumberingAfterBreak="0">
+  <w:abstractNum w:abstractNumId="10">
     <w:nsid w:val="537E62A8"/>
     <w:multiLevelType w:val="hybridMultilevel"/>
     <w:tmpl w:val="81C4C21A"/>
@@ -6095,7 +6533,7 @@
       </w:rPr>
     </w:lvl>
   </w:abstractNum>
-  <w:abstractNum w:abstractNumId="11" w15:restartNumberingAfterBreak="0">
+  <w:abstractNum w:abstractNumId="11">
     <w:nsid w:val="65762354"/>
     <w:multiLevelType w:val="hybridMultilevel"/>
     <w:tmpl w:val="FC48EF22"/>
@@ -6184,7 +6622,7 @@
       </w:pPr>
     </w:lvl>
   </w:abstractNum>
-  <w:abstractNum w:abstractNumId="12" w15:restartNumberingAfterBreak="0">
+  <w:abstractNum w:abstractNumId="12">
     <w:nsid w:val="69CB50FA"/>
     <w:multiLevelType w:val="hybridMultilevel"/>
     <w:tmpl w:val="63A42772"/>
@@ -6273,7 +6711,7 @@
       </w:pPr>
     </w:lvl>
   </w:abstractNum>
-  <w:abstractNum w:abstractNumId="13" w15:restartNumberingAfterBreak="0">
+  <w:abstractNum w:abstractNumId="13">
     <w:nsid w:val="6F781108"/>
     <w:multiLevelType w:val="multilevel"/>
     <w:tmpl w:val="FCBA2FBE"/>
@@ -6414,7 +6852,7 @@
 </file>
 
 <file path=word/styles.xml><?xml version="1.0" encoding="utf-8"?>
-<w:styles xmlns:mc="http://schemas.openxmlformats.org/markup-compatibility/2006" xmlns:r="http://schemas.openxmlformats.org/officeDocument/2006/relationships" xmlns:w="http://schemas.openxmlformats.org/wordprocessingml/2006/main" xmlns:w14="http://schemas.microsoft.com/office/word/2010/wordml" xmlns:w15="http://schemas.microsoft.com/office/word/2012/wordml" xmlns:w16se="http://schemas.microsoft.com/office/word/2015/wordml/symex" mc:Ignorable="w14 w15 w16se">
+<w:styles xmlns:mc="http://schemas.openxmlformats.org/markup-compatibility/2006" xmlns:r="http://schemas.openxmlformats.org/officeDocument/2006/relationships" xmlns:w="http://schemas.openxmlformats.org/wordprocessingml/2006/main" xmlns:w14="http://schemas.microsoft.com/office/word/2010/wordml" mc:Ignorable="w14">
   <w:docDefaults>
     <w:rPrDefault>
       <w:rPr>
@@ -6430,378 +6868,144 @@
       </w:pPr>
     </w:pPrDefault>
   </w:docDefaults>
-  <w:latentStyles w:defLockedState="0" w:defUIPriority="99" w:defSemiHidden="0" w:defUnhideWhenUsed="0" w:defQFormat="0" w:count="371">
-    <w:lsdException w:name="Normal" w:uiPriority="0" w:qFormat="1"/>
-    <w:lsdException w:name="heading 1" w:uiPriority="9" w:qFormat="1"/>
-    <w:lsdException w:name="heading 2" w:semiHidden="1" w:uiPriority="9" w:unhideWhenUsed="1" w:qFormat="1"/>
-    <w:lsdException w:name="heading 3" w:semiHidden="1" w:uiPriority="9" w:unhideWhenUsed="1" w:qFormat="1"/>
-    <w:lsdException w:name="heading 4" w:semiHidden="1" w:uiPriority="9" w:unhideWhenUsed="1" w:qFormat="1"/>
-    <w:lsdException w:name="heading 5" w:semiHidden="1" w:uiPriority="9" w:unhideWhenUsed="1" w:qFormat="1"/>
-    <w:lsdException w:name="heading 6" w:semiHidden="1" w:uiPriority="9" w:unhideWhenUsed="1" w:qFormat="1"/>
-    <w:lsdException w:name="heading 7" w:semiHidden="1" w:uiPriority="9" w:unhideWhenUsed="1" w:qFormat="1"/>
-    <w:lsdException w:name="heading 8" w:semiHidden="1" w:uiPriority="9" w:unhideWhenUsed="1" w:qFormat="1"/>
-    <w:lsdException w:name="heading 9" w:semiHidden="1" w:uiPriority="9" w:unhideWhenUsed="1" w:qFormat="1"/>
-    <w:lsdException w:name="index 1" w:semiHidden="1" w:unhideWhenUsed="1"/>
-    <w:lsdException w:name="index 2" w:semiHidden="1" w:unhideWhenUsed="1"/>
-    <w:lsdException w:name="index 3" w:semiHidden="1" w:unhideWhenUsed="1"/>
-    <w:lsdException w:name="index 4" w:semiHidden="1" w:unhideWhenUsed="1"/>
-    <w:lsdException w:name="index 5" w:semiHidden="1" w:unhideWhenUsed="1"/>
-    <w:lsdException w:name="index 6" w:semiHidden="1" w:unhideWhenUsed="1"/>
-    <w:lsdException w:name="index 7" w:semiHidden="1" w:unhideWhenUsed="1"/>
-    <w:lsdException w:name="index 8" w:semiHidden="1" w:unhideWhenUsed="1"/>
-    <w:lsdException w:name="index 9" w:semiHidden="1" w:unhideWhenUsed="1"/>
-    <w:lsdException w:name="toc 1" w:semiHidden="1" w:uiPriority="39" w:unhideWhenUsed="1" w:qFormat="1"/>
-    <w:lsdException w:name="toc 2" w:semiHidden="1" w:uiPriority="39" w:unhideWhenUsed="1" w:qFormat="1"/>
-    <w:lsdException w:name="toc 3" w:semiHidden="1" w:uiPriority="39" w:unhideWhenUsed="1" w:qFormat="1"/>
-    <w:lsdException w:name="toc 4" w:semiHidden="1" w:uiPriority="39" w:unhideWhenUsed="1"/>
-    <w:lsdException w:name="toc 5" w:semiHidden="1" w:uiPriority="39" w:unhideWhenUsed="1"/>
-    <w:lsdException w:name="toc 6" w:semiHidden="1" w:uiPriority="39" w:unhideWhenUsed="1"/>
-    <w:lsdException w:name="toc 7" w:semiHidden="1" w:uiPriority="39" w:unhideWhenUsed="1"/>
-    <w:lsdException w:name="toc 8" w:semiHidden="1" w:uiPriority="39" w:unhideWhenUsed="1"/>
-    <w:lsdException w:name="toc 9" w:semiHidden="1" w:uiPriority="39" w:unhideWhenUsed="1"/>
-    <w:lsdException w:name="Normal Indent" w:semiHidden="1" w:unhideWhenUsed="1"/>
-    <w:lsdException w:name="footnote text" w:semiHidden="1" w:unhideWhenUsed="1"/>
-    <w:lsdException w:name="annotation text" w:semiHidden="1" w:unhideWhenUsed="1"/>
-    <w:lsdException w:name="header" w:semiHidden="1" w:unhideWhenUsed="1"/>
-    <w:lsdException w:name="footer" w:semiHidden="1" w:unhideWhenUsed="1"/>
-    <w:lsdException w:name="index heading" w:semiHidden="1" w:unhideWhenUsed="1"/>
-    <w:lsdException w:name="caption" w:semiHidden="1" w:uiPriority="35" w:unhideWhenUsed="1" w:qFormat="1"/>
-    <w:lsdException w:name="table of figures" w:semiHidden="1" w:unhideWhenUsed="1"/>
-    <w:lsdException w:name="envelope address" w:semiHidden="1" w:unhideWhenUsed="1"/>
-    <w:lsdException w:name="envelope return" w:semiHidden="1" w:unhideWhenUsed="1"/>
-    <w:lsdException w:name="footnote reference" w:semiHidden="1" w:unhideWhenUsed="1"/>
-    <w:lsdException w:name="annotation reference" w:semiHidden="1" w:unhideWhenUsed="1"/>
-    <w:lsdException w:name="line number" w:semiHidden="1" w:unhideWhenUsed="1"/>
-    <w:lsdException w:name="page number" w:semiHidden="1" w:unhideWhenUsed="1"/>
-    <w:lsdException w:name="endnote reference" w:semiHidden="1" w:unhideWhenUsed="1"/>
-    <w:lsdException w:name="endnote text" w:semiHidden="1" w:unhideWhenUsed="1"/>
-    <w:lsdException w:name="table of authorities" w:semiHidden="1" w:unhideWhenUsed="1"/>
-    <w:lsdException w:name="macro" w:semiHidden="1" w:unhideWhenUsed="1"/>
-    <w:lsdException w:name="toa heading" w:semiHidden="1" w:unhideWhenUsed="1"/>
-    <w:lsdException w:name="List" w:semiHidden="1" w:unhideWhenUsed="1"/>
-    <w:lsdException w:name="List Bullet" w:semiHidden="1" w:unhideWhenUsed="1"/>
-    <w:lsdException w:name="List Number" w:semiHidden="1" w:unhideWhenUsed="1"/>
-    <w:lsdException w:name="List 2" w:semiHidden="1" w:unhideWhenUsed="1"/>
-    <w:lsdException w:name="List 3" w:semiHidden="1" w:unhideWhenUsed="1"/>
-    <w:lsdException w:name="List 4" w:semiHidden="1" w:unhideWhenUsed="1"/>
-    <w:lsdException w:name="List 5" w:semiHidden="1" w:unhideWhenUsed="1"/>
-    <w:lsdException w:name="List Bullet 2" w:semiHidden="1" w:unhideWhenUsed="1"/>
-    <w:lsdException w:name="List Bullet 3" w:semiHidden="1" w:unhideWhenUsed="1"/>
-    <w:lsdException w:name="List Bullet 4" w:semiHidden="1" w:unhideWhenUsed="1"/>
-    <w:lsdException w:name="List Bullet 5" w:semiHidden="1" w:unhideWhenUsed="1"/>
-    <w:lsdException w:name="List Number 2" w:semiHidden="1" w:unhideWhenUsed="1"/>
-    <w:lsdException w:name="List Number 3" w:semiHidden="1" w:unhideWhenUsed="1"/>
-    <w:lsdException w:name="List Number 4" w:semiHidden="1" w:unhideWhenUsed="1"/>
-    <w:lsdException w:name="List Number 5" w:semiHidden="1" w:unhideWhenUsed="1"/>
-    <w:lsdException w:name="Title" w:uiPriority="10" w:qFormat="1"/>
-    <w:lsdException w:name="Closing" w:semiHidden="1" w:unhideWhenUsed="1"/>
-    <w:lsdException w:name="Signature" w:semiHidden="1" w:unhideWhenUsed="1"/>
-    <w:lsdException w:name="Default Paragraph Font" w:semiHidden="1" w:uiPriority="1" w:unhideWhenUsed="1"/>
-    <w:lsdException w:name="Body Text" w:semiHidden="1" w:unhideWhenUsed="1"/>
-    <w:lsdException w:name="Body Text Indent" w:semiHidden="1" w:unhideWhenUsed="1"/>
-    <w:lsdException w:name="List Continue" w:semiHidden="1" w:unhideWhenUsed="1"/>
-    <w:lsdException w:name="List Continue 2" w:semiHidden="1" w:unhideWhenUsed="1"/>
-    <w:lsdException w:name="List Continue 3" w:semiHidden="1" w:unhideWhenUsed="1"/>
-    <w:lsdException w:name="List Continue 4" w:semiHidden="1" w:unhideWhenUsed="1"/>
-    <w:lsdException w:name="List Continue 5" w:semiHidden="1" w:unhideWhenUsed="1"/>
-    <w:lsdException w:name="Message Header" w:semiHidden="1" w:unhideWhenUsed="1"/>
-    <w:lsdException w:name="Subtitle" w:uiPriority="11" w:qFormat="1"/>
-    <w:lsdException w:name="Salutation" w:semiHidden="1" w:unhideWhenUsed="1"/>
-    <w:lsdException w:name="Date" w:semiHidden="1" w:unhideWhenUsed="1"/>
-    <w:lsdException w:name="Body Text First Indent" w:semiHidden="1" w:unhideWhenUsed="1"/>
-    <w:lsdException w:name="Body Text First Indent 2" w:semiHidden="1" w:unhideWhenUsed="1"/>
-    <w:lsdException w:name="Note Heading" w:semiHidden="1" w:unhideWhenUsed="1"/>
-    <w:lsdException w:name="Body Text 2" w:semiHidden="1" w:unhideWhenUsed="1"/>
-    <w:lsdException w:name="Body Text 3" w:semiHidden="1" w:unhideWhenUsed="1"/>
-    <w:lsdException w:name="Body Text Indent 2" w:semiHidden="1" w:unhideWhenUsed="1"/>
-    <w:lsdException w:name="Body Text Indent 3" w:semiHidden="1" w:unhideWhenUsed="1"/>
-    <w:lsdException w:name="Block Text" w:semiHidden="1" w:unhideWhenUsed="1"/>
-    <w:lsdException w:name="Hyperlink" w:semiHidden="1" w:unhideWhenUsed="1"/>
-    <w:lsdException w:name="FollowedHyperlink" w:semiHidden="1" w:unhideWhenUsed="1"/>
-    <w:lsdException w:name="Strong" w:uiPriority="22" w:qFormat="1"/>
-    <w:lsdException w:name="Emphasis" w:uiPriority="20" w:qFormat="1"/>
-    <w:lsdException w:name="Document Map" w:semiHidden="1" w:unhideWhenUsed="1"/>
-    <w:lsdException w:name="Plain Text" w:semiHidden="1" w:unhideWhenUsed="1"/>
-    <w:lsdException w:name="E-mail Signature" w:semiHidden="1" w:unhideWhenUsed="1"/>
-    <w:lsdException w:name="HTML Top of Form" w:semiHidden="1" w:unhideWhenUsed="1"/>
-    <w:lsdException w:name="HTML Bottom of Form" w:semiHidden="1" w:unhideWhenUsed="1"/>
-    <w:lsdException w:name="Normal (Web)" w:semiHidden="1" w:unhideWhenUsed="1"/>
-    <w:lsdException w:name="HTML Acronym" w:semiHidden="1" w:unhideWhenUsed="1"/>
-    <w:lsdException w:name="HTML Address" w:semiHidden="1" w:unhideWhenUsed="1"/>
-    <w:lsdException w:name="HTML Cite" w:semiHidden="1" w:unhideWhenUsed="1"/>
-    <w:lsdException w:name="HTML Code" w:semiHidden="1" w:unhideWhenUsed="1"/>
-    <w:lsdException w:name="HTML Definition" w:semiHidden="1" w:unhideWhenUsed="1"/>
-    <w:lsdException w:name="HTML Keyboard" w:semiHidden="1" w:unhideWhenUsed="1"/>
-    <w:lsdException w:name="HTML Preformatted" w:semiHidden="1" w:unhideWhenUsed="1"/>
-    <w:lsdException w:name="HTML Sample" w:semiHidden="1" w:unhideWhenUsed="1"/>
-    <w:lsdException w:name="HTML Typewriter" w:semiHidden="1" w:unhideWhenUsed="1"/>
-    <w:lsdException w:name="HTML Variable" w:semiHidden="1" w:unhideWhenUsed="1"/>
-    <w:lsdException w:name="Normal Table" w:semiHidden="1" w:unhideWhenUsed="1"/>
-    <w:lsdException w:name="annotation subject" w:semiHidden="1" w:unhideWhenUsed="1"/>
-    <w:lsdException w:name="No List" w:semiHidden="1" w:unhideWhenUsed="1"/>
-    <w:lsdException w:name="Outline List 1" w:semiHidden="1" w:unhideWhenUsed="1"/>
-    <w:lsdException w:name="Outline List 2" w:semiHidden="1" w:unhideWhenUsed="1"/>
-    <w:lsdException w:name="Outline List 3" w:semiHidden="1" w:unhideWhenUsed="1"/>
-    <w:lsdException w:name="Table Simple 1" w:semiHidden="1" w:unhideWhenUsed="1"/>
-    <w:lsdException w:name="Table Simple 2" w:semiHidden="1" w:unhideWhenUsed="1"/>
-    <w:lsdException w:name="Table Simple 3" w:semiHidden="1" w:unhideWhenUsed="1"/>
-    <w:lsdException w:name="Table Classic 1" w:semiHidden="1" w:unhideWhenUsed="1"/>
-    <w:lsdException w:name="Table Classic 2" w:semiHidden="1" w:unhideWhenUsed="1"/>
-    <w:lsdException w:name="Table Classic 3" w:semiHidden="1" w:unhideWhenUsed="1"/>
-    <w:lsdException w:name="Table Classic 4" w:semiHidden="1" w:unhideWhenUsed="1"/>
-    <w:lsdException w:name="Table Colorful 1" w:semiHidden="1" w:unhideWhenUsed="1"/>
-    <w:lsdException w:name="Table Colorful 2" w:semiHidden="1" w:unhideWhenUsed="1"/>
-    <w:lsdException w:name="Table Colorful 3" w:semiHidden="1" w:unhideWhenUsed="1"/>
-    <w:lsdException w:name="Table Columns 1" w:semiHidden="1" w:unhideWhenUsed="1"/>
-    <w:lsdException w:name="Table Columns 2" w:semiHidden="1" w:unhideWhenUsed="1"/>
-    <w:lsdException w:name="Table Columns 3" w:semiHidden="1" w:unhideWhenUsed="1"/>
-    <w:lsdException w:name="Table Columns 4" w:semiHidden="1" w:unhideWhenUsed="1"/>
-    <w:lsdException w:name="Table Columns 5" w:semiHidden="1" w:unhideWhenUsed="1"/>
-    <w:lsdException w:name="Table Grid 1" w:semiHidden="1" w:unhideWhenUsed="1"/>
-    <w:lsdException w:name="Table Grid 2" w:semiHidden="1" w:unhideWhenUsed="1"/>
-    <w:lsdException w:name="Table Grid 3" w:semiHidden="1" w:unhideWhenUsed="1"/>
-    <w:lsdException w:name="Table Grid 4" w:semiHidden="1" w:unhideWhenUsed="1"/>
-    <w:lsdException w:name="Table Grid 5" w:semiHidden="1" w:unhideWhenUsed="1"/>
-    <w:lsdException w:name="Table Grid 6" w:semiHidden="1" w:unhideWhenUsed="1"/>
-    <w:lsdException w:name="Table Grid 7" w:semiHidden="1" w:unhideWhenUsed="1"/>
-    <w:lsdException w:name="Table Grid 8" w:semiHidden="1" w:unhideWhenUsed="1"/>
-    <w:lsdException w:name="Table List 1" w:semiHidden="1" w:unhideWhenUsed="1"/>
-    <w:lsdException w:name="Table List 2" w:semiHidden="1" w:unhideWhenUsed="1"/>
-    <w:lsdException w:name="Table List 3" w:semiHidden="1" w:unhideWhenUsed="1"/>
-    <w:lsdException w:name="Table List 4" w:semiHidden="1" w:unhideWhenUsed="1"/>
-    <w:lsdException w:name="Table List 5" w:semiHidden="1" w:unhideWhenUsed="1"/>
-    <w:lsdException w:name="Table List 6" w:semiHidden="1" w:unhideWhenUsed="1"/>
-    <w:lsdException w:name="Table List 7" w:semiHidden="1" w:unhideWhenUsed="1"/>
-    <w:lsdException w:name="Table List 8" w:semiHidden="1" w:unhideWhenUsed="1"/>
-    <w:lsdException w:name="Table 3D effects 1" w:semiHidden="1" w:unhideWhenUsed="1"/>
-    <w:lsdException w:name="Table 3D effects 2" w:semiHidden="1" w:unhideWhenUsed="1"/>
-    <w:lsdException w:name="Table 3D effects 3" w:semiHidden="1" w:unhideWhenUsed="1"/>
-    <w:lsdException w:name="Table Contemporary" w:semiHidden="1" w:unhideWhenUsed="1"/>
-    <w:lsdException w:name="Table Elegant" w:semiHidden="1" w:unhideWhenUsed="1"/>
-    <w:lsdException w:name="Table Professional" w:semiHidden="1" w:unhideWhenUsed="1"/>
-    <w:lsdException w:name="Table Subtle 1" w:semiHidden="1" w:unhideWhenUsed="1"/>
-    <w:lsdException w:name="Table Subtle 2" w:semiHidden="1" w:unhideWhenUsed="1"/>
-    <w:lsdException w:name="Table Web 1" w:semiHidden="1" w:unhideWhenUsed="1"/>
-    <w:lsdException w:name="Table Web 2" w:semiHidden="1" w:unhideWhenUsed="1"/>
-    <w:lsdException w:name="Table Web 3" w:semiHidden="1" w:unhideWhenUsed="1"/>
-    <w:lsdException w:name="Balloon Text" w:semiHidden="1" w:unhideWhenUsed="1"/>
-    <w:lsdException w:name="Table Grid" w:uiPriority="59"/>
-    <w:lsdException w:name="Table Theme" w:semiHidden="1" w:unhideWhenUsed="1"/>
-    <w:lsdException w:name="Placeholder Text" w:semiHidden="1"/>
-    <w:lsdException w:name="No Spacing" w:uiPriority="1" w:qFormat="1"/>
-    <w:lsdException w:name="Light Shading" w:uiPriority="60"/>
-    <w:lsdException w:name="Light List" w:uiPriority="61"/>
-    <w:lsdException w:name="Light Grid" w:uiPriority="62"/>
-    <w:lsdException w:name="Medium Shading 1" w:uiPriority="63"/>
-    <w:lsdException w:name="Medium Shading 2" w:uiPriority="64"/>
-    <w:lsdException w:name="Medium List 1" w:uiPriority="65"/>
-    <w:lsdException w:name="Medium List 2" w:uiPriority="66"/>
-    <w:lsdException w:name="Medium Grid 1" w:uiPriority="67"/>
-    <w:lsdException w:name="Medium Grid 2" w:uiPriority="68"/>
-    <w:lsdException w:name="Medium Grid 3" w:uiPriority="69"/>
-    <w:lsdException w:name="Dark List" w:uiPriority="70"/>
-    <w:lsdException w:name="Colorful Shading" w:uiPriority="71"/>
-    <w:lsdException w:name="Colorful List" w:uiPriority="72"/>
-    <w:lsdException w:name="Colorful Grid" w:uiPriority="73"/>
-    <w:lsdException w:name="Light Shading Accent 1" w:uiPriority="60"/>
-    <w:lsdException w:name="Light List Accent 1" w:uiPriority="61"/>
-    <w:lsdException w:name="Light Grid Accent 1" w:uiPriority="62"/>
-    <w:lsdException w:name="Medium Shading 1 Accent 1" w:uiPriority="63"/>
-    <w:lsdException w:name="Medium Shading 2 Accent 1" w:uiPriority="64"/>
-    <w:lsdException w:name="Medium List 1 Accent 1" w:uiPriority="65"/>
-    <w:lsdException w:name="Revision" w:semiHidden="1"/>
-    <w:lsdException w:name="List Paragraph" w:uiPriority="34" w:qFormat="1"/>
-    <w:lsdException w:name="Quote" w:uiPriority="29" w:qFormat="1"/>
-    <w:lsdException w:name="Intense Quote" w:uiPriority="30" w:qFormat="1"/>
-    <w:lsdException w:name="Medium List 2 Accent 1" w:uiPriority="66"/>
-    <w:lsdException w:name="Medium Grid 1 Accent 1" w:uiPriority="67"/>
-    <w:lsdException w:name="Medium Grid 2 Accent 1" w:uiPriority="68"/>
-    <w:lsdException w:name="Medium Grid 3 Accent 1" w:uiPriority="69"/>
-    <w:lsdException w:name="Dark List Accent 1" w:uiPriority="70"/>
-    <w:lsdException w:name="Colorful Shading Accent 1" w:uiPriority="71"/>
-    <w:lsdException w:name="Colorful List Accent 1" w:uiPriority="72"/>
-    <w:lsdException w:name="Colorful Grid Accent 1" w:uiPriority="73"/>
-    <w:lsdException w:name="Light Shading Accent 2" w:uiPriority="60"/>
-    <w:lsdException w:name="Light List Accent 2" w:uiPriority="61"/>
-    <w:lsdException w:name="Light Grid Accent 2" w:uiPriority="62"/>
-    <w:lsdException w:name="Medium Shading 1 Accent 2" w:uiPriority="63"/>
-    <w:lsdException w:name="Medium Shading 2 Accent 2" w:uiPriority="64"/>
-    <w:lsdException w:name="Medium List 1 Accent 2" w:uiPriority="65"/>
-    <w:lsdException w:name="Medium List 2 Accent 2" w:uiPriority="66"/>
-    <w:lsdException w:name="Medium Grid 1 Accent 2" w:uiPriority="67"/>
-    <w:lsdException w:name="Medium Grid 2 Accent 2" w:uiPriority="68"/>
-    <w:lsdException w:name="Medium Grid 3 Accent 2" w:uiPriority="69"/>
-    <w:lsdException w:name="Dark List Accent 2" w:uiPriority="70"/>
-    <w:lsdException w:name="Colorful Shading Accent 2" w:uiPriority="71"/>
-    <w:lsdException w:name="Colorful List Accent 2" w:uiPriority="72"/>
-    <w:lsdException w:name="Colorful Grid Accent 2" w:uiPriority="73"/>
-    <w:lsdException w:name="Light Shading Accent 3" w:uiPriority="60"/>
-    <w:lsdException w:name="Light List Accent 3" w:uiPriority="61"/>
-    <w:lsdException w:name="Light Grid Accent 3" w:uiPriority="62"/>
-    <w:lsdException w:name="Medium Shading 1 Accent 3" w:uiPriority="63"/>
-    <w:lsdException w:name="Medium Shading 2 Accent 3" w:uiPriority="64"/>
-    <w:lsdException w:name="Medium List 1 Accent 3" w:uiPriority="65"/>
-    <w:lsdException w:name="Medium List 2 Accent 3" w:uiPriority="66"/>
-    <w:lsdException w:name="Medium Grid 1 Accent 3" w:uiPriority="67"/>
-    <w:lsdException w:name="Medium Grid 2 Accent 3" w:uiPriority="68"/>
-    <w:lsdException w:name="Medium Grid 3 Accent 3" w:uiPriority="69"/>
-    <w:lsdException w:name="Dark List Accent 3" w:uiPriority="70"/>
-    <w:lsdException w:name="Colorful Shading Accent 3" w:uiPriority="71"/>
-    <w:lsdException w:name="Colorful List Accent 3" w:uiPriority="72"/>
-    <w:lsdException w:name="Colorful Grid Accent 3" w:uiPriority="73"/>
-    <w:lsdException w:name="Light Shading Accent 4" w:uiPriority="60"/>
-    <w:lsdException w:name="Light List Accent 4" w:uiPriority="61"/>
-    <w:lsdException w:name="Light Grid Accent 4" w:uiPriority="62"/>
-    <w:lsdException w:name="Medium Shading 1 Accent 4" w:uiPriority="63"/>
-    <w:lsdException w:name="Medium Shading 2 Accent 4" w:uiPriority="64"/>
-    <w:lsdException w:name="Medium List 1 Accent 4" w:uiPriority="65"/>
-    <w:lsdException w:name="Medium List 2 Accent 4" w:uiPriority="66"/>
-    <w:lsdException w:name="Medium Grid 1 Accent 4" w:uiPriority="67"/>
-    <w:lsdException w:name="Medium Grid 2 Accent 4" w:uiPriority="68"/>
-    <w:lsdException w:name="Medium Grid 3 Accent 4" w:uiPriority="69"/>
-    <w:lsdException w:name="Dark List Accent 4" w:uiPriority="70"/>
-    <w:lsdException w:name="Colorful Shading Accent 4" w:uiPriority="71"/>
-    <w:lsdException w:name="Colorful List Accent 4" w:uiPriority="72"/>
-    <w:lsdException w:name="Colorful Grid Accent 4" w:uiPriority="73"/>
-    <w:lsdException w:name="Light Shading Accent 5" w:uiPriority="60"/>
-    <w:lsdException w:name="Light List Accent 5" w:uiPriority="61"/>
-    <w:lsdException w:name="Light Grid Accent 5" w:uiPriority="62"/>
-    <w:lsdException w:name="Medium Shading 1 Accent 5" w:uiPriority="63"/>
-    <w:lsdException w:name="Medium Shading 2 Accent 5" w:uiPriority="64"/>
-    <w:lsdException w:name="Medium List 1 Accent 5" w:uiPriority="65"/>
-    <w:lsdException w:name="Medium List 2 Accent 5" w:uiPriority="66"/>
-    <w:lsdException w:name="Medium Grid 1 Accent 5" w:uiPriority="67"/>
-    <w:lsdException w:name="Medium Grid 2 Accent 5" w:uiPriority="68"/>
-    <w:lsdException w:name="Medium Grid 3 Accent 5" w:uiPriority="69"/>
-    <w:lsdException w:name="Dark List Accent 5" w:uiPriority="70"/>
-    <w:lsdException w:name="Colorful Shading Accent 5" w:uiPriority="71"/>
-    <w:lsdException w:name="Colorful List Accent 5" w:uiPriority="72"/>
-    <w:lsdException w:name="Colorful Grid Accent 5" w:uiPriority="73"/>
-    <w:lsdException w:name="Light Shading Accent 6" w:uiPriority="60"/>
-    <w:lsdException w:name="Light List Accent 6" w:uiPriority="61"/>
-    <w:lsdException w:name="Light Grid Accent 6" w:uiPriority="62"/>
-    <w:lsdException w:name="Medium Shading 1 Accent 6" w:uiPriority="63"/>
-    <w:lsdException w:name="Medium Shading 2 Accent 6" w:uiPriority="64"/>
-    <w:lsdException w:name="Medium List 1 Accent 6" w:uiPriority="65"/>
-    <w:lsdException w:name="Medium List 2 Accent 6" w:uiPriority="66"/>
-    <w:lsdException w:name="Medium Grid 1 Accent 6" w:uiPriority="67"/>
-    <w:lsdException w:name="Medium Grid 2 Accent 6" w:uiPriority="68"/>
-    <w:lsdException w:name="Medium Grid 3 Accent 6" w:uiPriority="69"/>
-    <w:lsdException w:name="Dark List Accent 6" w:uiPriority="70"/>
-    <w:lsdException w:name="Colorful Shading Accent 6" w:uiPriority="71"/>
-    <w:lsdException w:name="Colorful List Accent 6" w:uiPriority="72"/>
-    <w:lsdException w:name="Colorful Grid Accent 6" w:uiPriority="73"/>
-    <w:lsdException w:name="Subtle Emphasis" w:qFormat="1"/>
-    <w:lsdException w:name="Intense Emphasis" w:uiPriority="21" w:qFormat="1"/>
-    <w:lsdException w:name="Subtle Reference" w:uiPriority="31" w:qFormat="1"/>
-    <w:lsdException w:name="Intense Reference" w:uiPriority="32" w:qFormat="1"/>
-    <w:lsdException w:name="Book Title" w:uiPriority="33" w:qFormat="1"/>
-    <w:lsdException w:name="Bibliography" w:semiHidden="1" w:uiPriority="37" w:unhideWhenUsed="1"/>
-    <w:lsdException w:name="TOC Heading" w:semiHidden="1" w:uiPriority="39" w:unhideWhenUsed="1" w:qFormat="1"/>
-    <w:lsdException w:name="Plain Table 1" w:uiPriority="41"/>
-    <w:lsdException w:name="Plain Table 2" w:uiPriority="42"/>
-    <w:lsdException w:name="Plain Table 3" w:uiPriority="43"/>
-    <w:lsdException w:name="Plain Table 4" w:uiPriority="44"/>
-    <w:lsdException w:name="Plain Table 5" w:uiPriority="45"/>
-    <w:lsdException w:name="Grid Table Light" w:uiPriority="40"/>
-    <w:lsdException w:name="Grid Table 1 Light" w:uiPriority="46"/>
-    <w:lsdException w:name="Grid Table 2" w:uiPriority="47"/>
-    <w:lsdException w:name="Grid Table 3" w:uiPriority="48"/>
-    <w:lsdException w:name="Grid Table 4" w:uiPriority="49"/>
-    <w:lsdException w:name="Grid Table 5 Dark" w:uiPriority="50"/>
-    <w:lsdException w:name="Grid Table 6 Colorful" w:uiPriority="51"/>
-    <w:lsdException w:name="Grid Table 7 Colorful" w:uiPriority="52"/>
-    <w:lsdException w:name="Grid Table 1 Light Accent 1" w:uiPriority="46"/>
-    <w:lsdException w:name="Grid Table 2 Accent 1" w:uiPriority="47"/>
-    <w:lsdException w:name="Grid Table 3 Accent 1" w:uiPriority="48"/>
-    <w:lsdException w:name="Grid Table 4 Accent 1" w:uiPriority="49"/>
-    <w:lsdException w:name="Grid Table 5 Dark Accent 1" w:uiPriority="50"/>
-    <w:lsdException w:name="Grid Table 6 Colorful Accent 1" w:uiPriority="51"/>
-    <w:lsdException w:name="Grid Table 7 Colorful Accent 1" w:uiPriority="52"/>
-    <w:lsdException w:name="Grid Table 1 Light Accent 2" w:uiPriority="46"/>
-    <w:lsdException w:name="Grid Table 2 Accent 2" w:uiPriority="47"/>
-    <w:lsdException w:name="Grid Table 3 Accent 2" w:uiPriority="48"/>
-    <w:lsdException w:name="Grid Table 4 Accent 2" w:uiPriority="49"/>
-    <w:lsdException w:name="Grid Table 5 Dark Accent 2" w:uiPriority="50"/>
-    <w:lsdException w:name="Grid Table 6 Colorful Accent 2" w:uiPriority="51"/>
-    <w:lsdException w:name="Grid Table 7 Colorful Accent 2" w:uiPriority="52"/>
-    <w:lsdException w:name="Grid Table 1 Light Accent 3" w:uiPriority="46"/>
-    <w:lsdException w:name="Grid Table 2 Accent 3" w:uiPriority="47"/>
-    <w:lsdException w:name="Grid Table 3 Accent 3" w:uiPriority="48"/>
-    <w:lsdException w:name="Grid Table 4 Accent 3" w:uiPriority="49"/>
-    <w:lsdException w:name="Grid Table 5 Dark Accent 3" w:uiPriority="50"/>
-    <w:lsdException w:name="Grid Table 6 Colorful Accent 3" w:uiPriority="51"/>
-    <w:lsdException w:name="Grid Table 7 Colorful Accent 3" w:uiPriority="52"/>
-    <w:lsdException w:name="Grid Table 1 Light Accent 4" w:uiPriority="46"/>
-    <w:lsdException w:name="Grid Table 2 Accent 4" w:uiPriority="47"/>
-    <w:lsdException w:name="Grid Table 3 Accent 4" w:uiPriority="48"/>
-    <w:lsdException w:name="Grid Table 4 Accent 4" w:uiPriority="49"/>
-    <w:lsdException w:name="Grid Table 5 Dark Accent 4" w:uiPriority="50"/>
-    <w:lsdException w:name="Grid Table 6 Colorful Accent 4" w:uiPriority="51"/>
-    <w:lsdException w:name="Grid Table 7 Colorful Accent 4" w:uiPriority="52"/>
-    <w:lsdException w:name="Grid Table 1 Light Accent 5" w:uiPriority="46"/>
-    <w:lsdException w:name="Grid Table 2 Accent 5" w:uiPriority="47"/>
-    <w:lsdException w:name="Grid Table 3 Accent 5" w:uiPriority="48"/>
-    <w:lsdException w:name="Grid Table 4 Accent 5" w:uiPriority="49"/>
-    <w:lsdException w:name="Grid Table 5 Dark Accent 5" w:uiPriority="50"/>
-    <w:lsdException w:name="Grid Table 6 Colorful Accent 5" w:uiPriority="51"/>
-    <w:lsdException w:name="Grid Table 7 Colorful Accent 5" w:uiPriority="52"/>
-    <w:lsdException w:name="Grid Table 1 Light Accent 6" w:uiPriority="46"/>
-    <w:lsdException w:name="Grid Table 2 Accent 6" w:uiPriority="47"/>
-    <w:lsdException w:name="Grid Table 3 Accent 6" w:uiPriority="48"/>
-    <w:lsdException w:name="Grid Table 4 Accent 6" w:uiPriority="49"/>
-    <w:lsdException w:name="Grid Table 5 Dark Accent 6" w:uiPriority="50"/>
-    <w:lsdException w:name="Grid Table 6 Colorful Accent 6" w:uiPriority="51"/>
-    <w:lsdException w:name="Grid Table 7 Colorful Accent 6" w:uiPriority="52"/>
-    <w:lsdException w:name="List Table 1 Light" w:uiPriority="46"/>
-    <w:lsdException w:name="List Table 2" w:uiPriority="47"/>
-    <w:lsdException w:name="List Table 3" w:uiPriority="48"/>
-    <w:lsdException w:name="List Table 4" w:uiPriority="49"/>
-    <w:lsdException w:name="List Table 5 Dark" w:uiPriority="50"/>
-    <w:lsdException w:name="List Table 6 Colorful" w:uiPriority="51"/>
-    <w:lsdException w:name="List Table 7 Colorful" w:uiPriority="52"/>
-    <w:lsdException w:name="List Table 1 Light Accent 1" w:uiPriority="46"/>
-    <w:lsdException w:name="List Table 2 Accent 1" w:uiPriority="47"/>
-    <w:lsdException w:name="List Table 3 Accent 1" w:uiPriority="48"/>
-    <w:lsdException w:name="List Table 4 Accent 1" w:uiPriority="49"/>
-    <w:lsdException w:name="List Table 5 Dark Accent 1" w:uiPriority="50"/>
-    <w:lsdException w:name="List Table 6 Colorful Accent 1" w:uiPriority="51"/>
-    <w:lsdException w:name="List Table 7 Colorful Accent 1" w:uiPriority="52"/>
-    <w:lsdException w:name="List Table 1 Light Accent 2" w:uiPriority="46"/>
-    <w:lsdException w:name="List Table 2 Accent 2" w:uiPriority="47"/>
-    <w:lsdException w:name="List Table 3 Accent 2" w:uiPriority="48"/>
-    <w:lsdException w:name="List Table 4 Accent 2" w:uiPriority="49"/>
-    <w:lsdException w:name="List Table 5 Dark Accent 2" w:uiPriority="50"/>
-    <w:lsdException w:name="List Table 6 Colorful Accent 2" w:uiPriority="51"/>
-    <w:lsdException w:name="List Table 7 Colorful Accent 2" w:uiPriority="52"/>
-    <w:lsdException w:name="List Table 1 Light Accent 3" w:uiPriority="46"/>
-    <w:lsdException w:name="List Table 2 Accent 3" w:uiPriority="47"/>
-    <w:lsdException w:name="List Table 3 Accent 3" w:uiPriority="48"/>
-    <w:lsdException w:name="List Table 4 Accent 3" w:uiPriority="49"/>
-    <w:lsdException w:name="List Table 5 Dark Accent 3" w:uiPriority="50"/>
-    <w:lsdException w:name="List Table 6 Colorful Accent 3" w:uiPriority="51"/>
-    <w:lsdException w:name="List Table 7 Colorful Accent 3" w:uiPriority="52"/>
-    <w:lsdException w:name="List Table 1 Light Accent 4" w:uiPriority="46"/>
-    <w:lsdException w:name="List Table 2 Accent 4" w:uiPriority="47"/>
-    <w:lsdException w:name="List Table 3 Accent 4" w:uiPriority="48"/>
-    <w:lsdException w:name="List Table 4 Accent 4" w:uiPriority="49"/>
-    <w:lsdException w:name="List Table 5 Dark Accent 4" w:uiPriority="50"/>
-    <w:lsdException w:name="List Table 6 Colorful Accent 4" w:uiPriority="51"/>
-    <w:lsdException w:name="List Table 7 Colorful Accent 4" w:uiPriority="52"/>
-    <w:lsdException w:name="List Table 1 Light Accent 5" w:uiPriority="46"/>
-    <w:lsdException w:name="List Table 2 Accent 5" w:uiPriority="47"/>
-    <w:lsdException w:name="List Table 3 Accent 5" w:uiPriority="48"/>
-    <w:lsdException w:name="List Table 4 Accent 5" w:uiPriority="49"/>
-    <w:lsdException w:name="List Table 5 Dark Accent 5" w:uiPriority="50"/>
-    <w:lsdException w:name="List Table 6 Colorful Accent 5" w:uiPriority="51"/>
-    <w:lsdException w:name="List Table 7 Colorful Accent 5" w:uiPriority="52"/>
-    <w:lsdException w:name="List Table 1 Light Accent 6" w:uiPriority="46"/>
-    <w:lsdException w:name="List Table 2 Accent 6" w:uiPriority="47"/>
-    <w:lsdException w:name="List Table 3 Accent 6" w:uiPriority="48"/>
-    <w:lsdException w:name="List Table 4 Accent 6" w:uiPriority="49"/>
-    <w:lsdException w:name="List Table 5 Dark Accent 6" w:uiPriority="50"/>
-    <w:lsdException w:name="List Table 6 Colorful Accent 6" w:uiPriority="51"/>
-    <w:lsdException w:name="List Table 7 Colorful Accent 6" w:uiPriority="52"/>
+  <w:latentStyles w:defLockedState="0" w:defUIPriority="99" w:defSemiHidden="1" w:defUnhideWhenUsed="1" w:defQFormat="0" w:count="267">
+    <w:lsdException w:name="Normal" w:semiHidden="0" w:uiPriority="0" w:unhideWhenUsed="0" w:qFormat="1"/>
+    <w:lsdException w:name="heading 1" w:semiHidden="0" w:uiPriority="9" w:unhideWhenUsed="0" w:qFormat="1"/>
+    <w:lsdException w:name="heading 2" w:uiPriority="9" w:qFormat="1"/>
+    <w:lsdException w:name="heading 3" w:uiPriority="9" w:qFormat="1"/>
+    <w:lsdException w:name="heading 4" w:uiPriority="9" w:qFormat="1"/>
+    <w:lsdException w:name="heading 5" w:uiPriority="9" w:qFormat="1"/>
+    <w:lsdException w:name="heading 6" w:uiPriority="9" w:qFormat="1"/>
+    <w:lsdException w:name="heading 7" w:uiPriority="9" w:qFormat="1"/>
+    <w:lsdException w:name="heading 8" w:uiPriority="9" w:qFormat="1"/>
+    <w:lsdException w:name="heading 9" w:uiPriority="9" w:qFormat="1"/>
+    <w:lsdException w:name="toc 1" w:uiPriority="39" w:qFormat="1"/>
+    <w:lsdException w:name="toc 2" w:uiPriority="39" w:qFormat="1"/>
+    <w:lsdException w:name="toc 3" w:uiPriority="39" w:qFormat="1"/>
+    <w:lsdException w:name="toc 4" w:uiPriority="39"/>
+    <w:lsdException w:name="toc 5" w:uiPriority="39"/>
+    <w:lsdException w:name="toc 6" w:uiPriority="39"/>
+    <w:lsdException w:name="toc 7" w:uiPriority="39"/>
+    <w:lsdException w:name="toc 8" w:uiPriority="39"/>
+    <w:lsdException w:name="toc 9" w:uiPriority="39"/>
+    <w:lsdException w:name="caption" w:uiPriority="35" w:qFormat="1"/>
+    <w:lsdException w:name="Title" w:semiHidden="0" w:uiPriority="10" w:unhideWhenUsed="0" w:qFormat="1"/>
+    <w:lsdException w:name="Default Paragraph Font" w:uiPriority="1"/>
+    <w:lsdException w:name="Subtitle" w:semiHidden="0" w:uiPriority="11" w:unhideWhenUsed="0" w:qFormat="1"/>
+    <w:lsdException w:name="Strong" w:semiHidden="0" w:uiPriority="22" w:unhideWhenUsed="0" w:qFormat="1"/>
+    <w:lsdException w:name="Emphasis" w:semiHidden="0" w:uiPriority="20" w:unhideWhenUsed="0" w:qFormat="1"/>
+    <w:lsdException w:name="Table Grid" w:semiHidden="0" w:uiPriority="59" w:unhideWhenUsed="0"/>
+    <w:lsdException w:name="Placeholder Text" w:unhideWhenUsed="0"/>
+    <w:lsdException w:name="No Spacing" w:semiHidden="0" w:uiPriority="1" w:unhideWhenUsed="0" w:qFormat="1"/>
+    <w:lsdException w:name="Light Shading" w:semiHidden="0" w:uiPriority="60" w:unhideWhenUsed="0"/>
+    <w:lsdException w:name="Light List" w:semiHidden="0" w:uiPriority="61" w:unhideWhenUsed="0"/>
+    <w:lsdException w:name="Light Grid" w:semiHidden="0" w:uiPriority="62" w:unhideWhenUsed="0"/>
+    <w:lsdException w:name="Medium Shading 1" w:semiHidden="0" w:uiPriority="63" w:unhideWhenUsed="0"/>
+    <w:lsdException w:name="Medium Shading 2" w:semiHidden="0" w:uiPriority="64" w:unhideWhenUsed="0"/>
+    <w:lsdException w:name="Medium List 1" w:semiHidden="0" w:uiPriority="65" w:unhideWhenUsed="0"/>
+    <w:lsdException w:name="Medium List 2" w:semiHidden="0" w:uiPriority="66" w:unhideWhenUsed="0"/>
+    <w:lsdException w:name="Medium Grid 1" w:semiHidden="0" w:uiPriority="67" w:unhideWhenUsed="0"/>
+    <w:lsdException w:name="Medium Grid 2" w:semiHidden="0" w:uiPriority="68" w:unhideWhenUsed="0"/>
+    <w:lsdException w:name="Medium Grid 3" w:semiHidden="0" w:uiPriority="69" w:unhideWhenUsed="0"/>
+    <w:lsdException w:name="Dark List" w:semiHidden="0" w:uiPriority="70" w:unhideWhenUsed="0"/>
+    <w:lsdException w:name="Colorful Shading" w:semiHidden="0" w:uiPriority="71" w:unhideWhenUsed="0"/>
+    <w:lsdException w:name="Colorful List" w:semiHidden="0" w:uiPriority="72" w:unhideWhenUsed="0"/>
+    <w:lsdException w:name="Colorful Grid" w:semiHidden="0" w:uiPriority="73" w:unhideWhenUsed="0"/>
+    <w:lsdException w:name="Light Shading Accent 1" w:semiHidden="0" w:uiPriority="60" w:unhideWhenUsed="0"/>
+    <w:lsdException w:name="Light List Accent 1" w:semiHidden="0" w:uiPriority="61" w:unhideWhenUsed="0"/>
+    <w:lsdException w:name="Light Grid Accent 1" w:semiHidden="0" w:uiPriority="62" w:unhideWhenUsed="0"/>
+    <w:lsdException w:name="Medium Shading 1 Accent 1" w:semiHidden="0" w:uiPriority="63" w:unhideWhenUsed="0"/>
+    <w:lsdException w:name="Medium Shading 2 Accent 1" w:semiHidden="0" w:uiPriority="64" w:unhideWhenUsed="0"/>
+    <w:lsdException w:name="Medium List 1 Accent 1" w:semiHidden="0" w:uiPriority="65" w:unhideWhenUsed="0"/>
+    <w:lsdException w:name="Revision" w:unhideWhenUsed="0"/>
+    <w:lsdException w:name="List Paragraph" w:semiHidden="0" w:uiPriority="34" w:unhideWhenUsed="0" w:qFormat="1"/>
+    <w:lsdException w:name="Quote" w:semiHidden="0" w:uiPriority="29" w:unhideWhenUsed="0" w:qFormat="1"/>
+    <w:lsdException w:name="Intense Quote" w:semiHidden="0" w:uiPriority="30" w:unhideWhenUsed="0" w:qFormat="1"/>
+    <w:lsdException w:name="Medium List 2 Accent 1" w:semiHidden="0" w:uiPriority="66" w:unhideWhenUsed="0"/>
+    <w:lsdException w:name="Medium Grid 1 Accent 1" w:semiHidden="0" w:uiPriority="67" w:unhideWhenUsed="0"/>
+    <w:lsdException w:name="Medium Grid 2 Accent 1" w:semiHidden="0" w:uiPriority="68" w:unhideWhenUsed="0"/>
+    <w:lsdException w:name="Medium Grid 3 Accent 1" w:semiHidden="0" w:uiPriority="69" w:unhideWhenUsed="0"/>
+    <w:lsdException w:name="Dark List Accent 1" w:semiHidden="0" w:uiPriority="70" w:unhideWhenUsed="0"/>
+    <w:lsdException w:name="Colorful Shading Accent 1" w:semiHidden="0" w:uiPriority="71" w:unhideWhenUsed="0"/>
+    <w:lsdException w:name="Colorful List Accent 1" w:semiHidden="0" w:uiPriority="72" w:unhideWhenUsed="0"/>
+    <w:lsdException w:name="Colorful Grid Accent 1" w:semiHidden="0" w:uiPriority="73" w:unhideWhenUsed="0"/>
+    <w:lsdException w:name="Light Shading Accent 2" w:semiHidden="0" w:uiPriority="60" w:unhideWhenUsed="0"/>
+    <w:lsdException w:name="Light List Accent 2" w:semiHidden="0" w:uiPriority="61" w:unhideWhenUsed="0"/>
+    <w:lsdException w:name="Light Grid Accent 2" w:semiHidden="0" w:uiPriority="62" w:unhideWhenUsed="0"/>
+    <w:lsdException w:name="Medium Shading 1 Accent 2" w:semiHidden="0" w:uiPriority="63" w:unhideWhenUsed="0"/>
+    <w:lsdException w:name="Medium Shading 2 Accent 2" w:semiHidden="0" w:uiPriority="64" w:unhideWhenUsed="0"/>
+    <w:lsdException w:name="Medium List 1 Accent 2" w:semiHidden="0" w:uiPriority="65" w:unhideWhenUsed="0"/>
+    <w:lsdException w:name="Medium List 2 Accent 2" w:semiHidden="0" w:uiPriority="66" w:unhideWhenUsed="0"/>
+    <w:lsdException w:name="Medium Grid 1 Accent 2" w:semiHidden="0" w:uiPriority="67" w:unhideWhenUsed="0"/>
+    <w:lsdException w:name="Medium Grid 2 Accent 2" w:semiHidden="0" w:uiPriority="68" w:unhideWhenUsed="0"/>
+    <w:lsdException w:name="Medium Grid 3 Accent 2" w:semiHidden="0" w:uiPriority="69" w:unhideWhenUsed="0"/>
+    <w:lsdException w:name="Dark List Accent 2" w:semiHidden="0" w:uiPriority="70" w:unhideWhenUsed="0"/>
+    <w:lsdException w:name="Colorful Shading Accent 2" w:semiHidden="0" w:uiPriority="71" w:unhideWhenUsed="0"/>
+    <w:lsdException w:name="Colorful List Accent 2" w:semiHidden="0" w:uiPriority="72" w:unhideWhenUsed="0"/>
+    <w:lsdException w:name="Colorful Grid Accent 2" w:semiHidden="0" w:uiPriority="73" w:unhideWhenUsed="0"/>
+    <w:lsdException w:name="Light Shading Accent 3" w:semiHidden="0" w:uiPriority="60" w:unhideWhenUsed="0"/>
+    <w:lsdException w:name="Light List Accent 3" w:semiHidden="0" w:uiPriority="61" w:unhideWhenUsed="0"/>
+    <w:lsdException w:name="Light Grid Accent 3" w:semiHidden="0" w:uiPriority="62" w:unhideWhenUsed="0"/>
+    <w:lsdException w:name="Medium Shading 1 Accent 3" w:semiHidden="0" w:uiPriority="63" w:unhideWhenUsed="0"/>
+    <w:lsdException w:name="Medium Shading 2 Accent 3" w:semiHidden="0" w:uiPriority="64" w:unhideWhenUsed="0"/>
+    <w:lsdException w:name="Medium List 1 Accent 3" w:semiHidden="0" w:uiPriority="65" w:unhideWhenUsed="0"/>
+    <w:lsdException w:name="Medium List 2 Accent 3" w:semiHidden="0" w:uiPriority="66" w:unhideWhenUsed="0"/>
+    <w:lsdException w:name="Medium Grid 1 Accent 3" w:semiHidden="0" w:uiPriority="67" w:unhideWhenUsed="0"/>
+    <w:lsdException w:name="Medium Grid 2 Accent 3" w:semiHidden="0" w:uiPriority="68" w:unhideWhenUsed="0"/>
+    <w:lsdException w:name="Medium Grid 3 Accent 3" w:semiHidden="0" w:uiPriority="69" w:unhideWhenUsed="0"/>
+    <w:lsdException w:name="Dark List Accent 3" w:semiHidden="0" w:uiPriority="70" w:unhideWhenUsed="0"/>
+    <w:lsdException w:name="Colorful Shading Accent 3" w:semiHidden="0" w:uiPriority="71" w:unhideWhenUsed="0"/>
+    <w:lsdException w:name="Colorful List Accent 3" w:semiHidden="0" w:uiPriority="72" w:unhideWhenUsed="0"/>
+    <w:lsdException w:name="Colorful Grid Accent 3" w:semiHidden="0" w:uiPriority="73" w:unhideWhenUsed="0"/>
+    <w:lsdException w:name="Light Shading Accent 4" w:semiHidden="0" w:uiPriority="60" w:unhideWhenUsed="0"/>
+    <w:lsdException w:name="Light List Accent 4" w:semiHidden="0" w:uiPriority="61" w:unhideWhenUsed="0"/>
+    <w:lsdException w:name="Light Grid Accent 4" w:semiHidden="0" w:uiPriority="62" w:unhideWhenUsed="0"/>
+    <w:lsdException w:name="Medium Shading 1 Accent 4" w:semiHidden="0" w:uiPriority="63" w:unhideWhenUsed="0"/>
+    <w:lsdException w:name="Medium Shading 2 Accent 4" w:semiHidden="0" w:uiPriority="64" w:unhideWhenUsed="0"/>
+    <w:lsdException w:name="Medium List 1 Accent 4" w:semiHidden="0" w:uiPriority="65" w:unhideWhenUsed="0"/>
+    <w:lsdException w:name="Medium List 2 Accent 4" w:semiHidden="0" w:uiPriority="66" w:unhideWhenUsed="0"/>
+    <w:lsdException w:name="Medium Grid 1 Accent 4" w:semiHidden="0" w:uiPriority="67" w:unhideWhenUsed="0"/>
+    <w:lsdException w:name="Medium Grid 2 Accent 4" w:semiHidden="0" w:uiPriority="68" w:unhideWhenUsed="0"/>
+    <w:lsdException w:name="Medium Grid 3 Accent 4" w:semiHidden="0" w:uiPriority="69" w:unhideWhenUsed="0"/>
+    <w:lsdException w:name="Dark List Accent 4" w:semiHidden="0" w:uiPriority="70" w:unhideWhenUsed="0"/>
+    <w:lsdException w:name="Colorful Shading Accent 4" w:semiHidden="0" w:uiPriority="71" w:unhideWhenUsed="0"/>
+    <w:lsdException w:name="Colorful List Accent 4" w:semiHidden="0" w:uiPriority="72" w:unhideWhenUsed="0"/>
+    <w:lsdException w:name="Colorful Grid Accent 4" w:semiHidden="0" w:uiPriority="73" w:unhideWhenUsed="0"/>
+    <w:lsdException w:name="Light Shading Accent 5" w:semiHidden="0" w:uiPriority="60" w:unhideWhenUsed="0"/>
+    <w:lsdException w:name="Light List Accent 5" w:semiHidden="0" w:uiPriority="61" w:unhideWhenUsed="0"/>
+    <w:lsdException w:name="Light Grid Accent 5" w:semiHidden="0" w:uiPriority="62" w:unhideWhenUsed="0"/>
+    <w:lsdException w:name="Medium Shading 1 Accent 5" w:semiHidden="0" w:uiPriority="63" w:unhideWhenUsed="0"/>
+    <w:lsdException w:name="Medium Shading 2 Accent 5" w:semiHidden="0" w:uiPriority="64" w:unhideWhenUsed="0"/>
+    <w:lsdException w:name="Medium List 1 Accent 5" w:semiHidden="0" w:uiPriority="65" w:unhideWhenUsed="0"/>
+    <w:lsdException w:name="Medium List 2 Accent 5" w:semiHidden="0" w:uiPriority="66" w:unhideWhenUsed="0"/>
+    <w:lsdException w:name="Medium Grid 1 Accent 5" w:semiHidden="0" w:uiPriority="67" w:unhideWhenUsed="0"/>
+    <w:lsdException w:name="Medium Grid 2 Accent 5" w:semiHidden="0" w:uiPriority="68" w:unhideWhenUsed="0"/>
+    <w:lsdException w:name="Medium Grid 3 Accent 5" w:semiHidden="0" w:uiPriority="69" w:unhideWhenUsed="0"/>
+    <w:lsdException w:name="Dark List Accent 5" w:semiHidden="0" w:uiPriority="70" w:unhideWhenUsed="0"/>
+    <w:lsdException w:name="Colorful Shading Accent 5" w:semiHidden="0" w:uiPriority="71" w:unhideWhenUsed="0"/>
+    <w:lsdException w:name="Colorful List Accent 5" w:semiHidden="0" w:uiPriority="72" w:unhideWhenUsed="0"/>
+    <w:lsdException w:name="Colorful Grid Accent 5" w:semiHidden="0" w:uiPriority="73" w:unhideWhenUsed="0"/>
+    <w:lsdException w:name="Light Shading Accent 6" w:semiHidden="0" w:uiPriority="60" w:unhideWhenUsed="0"/>
+    <w:lsdException w:name="Light List Accent 6" w:semiHidden="0" w:uiPriority="61" w:unhideWhenUsed="0"/>
+    <w:lsdException w:name="Light Grid Accent 6" w:semiHidden="0" w:uiPriority="62" w:unhideWhenUsed="0"/>
+    <w:lsdException w:name="Medium Shading 1 Accent 6" w:semiHidden="0" w:uiPriority="63" w:unhideWhenUsed="0"/>
+    <w:lsdException w:name="Medium Shading 2 Accent 6" w:semiHidden="0" w:uiPriority="64" w:unhideWhenUsed="0"/>
+    <w:lsdException w:name="Medium List 1 Accent 6" w:semiHidden="0" w:uiPriority="65" w:unhideWhenUsed="0"/>
+    <w:lsdException w:name="Medium List 2 Accent 6" w:semiHidden="0" w:uiPriority="66" w:unhideWhenUsed="0"/>
+    <w:lsdException w:name="Medium Grid 1 Accent 6" w:semiHidden="0" w:uiPriority="67" w:unhideWhenUsed="0"/>
+    <w:lsdException w:name="Medium Grid 2 Accent 6" w:semiHidden="0" w:uiPriority="68" w:unhideWhenUsed="0"/>
+    <w:lsdException w:name="Medium Grid 3 Accent 6" w:semiHidden="0" w:uiPriority="69" w:unhideWhenUsed="0"/>
+    <w:lsdException w:name="Dark List Accent 6" w:semiHidden="0" w:uiPriority="70" w:unhideWhenUsed="0"/>
+    <w:lsdException w:name="Colorful Shading Accent 6" w:semiHidden="0" w:uiPriority="71" w:unhideWhenUsed="0"/>
+    <w:lsdException w:name="Colorful List Accent 6" w:semiHidden="0" w:uiPriority="72" w:unhideWhenUsed="0"/>
+    <w:lsdException w:name="Colorful Grid Accent 6" w:semiHidden="0" w:uiPriority="73" w:unhideWhenUsed="0"/>
+    <w:lsdException w:name="Subtle Emphasis" w:semiHidden="0" w:unhideWhenUsed="0" w:qFormat="1"/>
+    <w:lsdException w:name="Intense Emphasis" w:semiHidden="0" w:uiPriority="21" w:unhideWhenUsed="0" w:qFormat="1"/>
+    <w:lsdException w:name="Subtle Reference" w:semiHidden="0" w:uiPriority="31" w:unhideWhenUsed="0" w:qFormat="1"/>
+    <w:lsdException w:name="Intense Reference" w:semiHidden="0" w:uiPriority="32" w:unhideWhenUsed="0" w:qFormat="1"/>
+    <w:lsdException w:name="Book Title" w:semiHidden="0" w:uiPriority="33" w:unhideWhenUsed="0" w:qFormat="1"/>
+    <w:lsdException w:name="Bibliography" w:uiPriority="37"/>
+    <w:lsdException w:name="TOC Heading" w:uiPriority="39" w:qFormat="1"/>
   </w:latentStyles>
   <w:style w:type="paragraph" w:default="1" w:styleId="Normal">
     <w:name w:val="Normal"/>
@@ -7655,6 +7859,196 @@
 </w:styles>
 </file>
 
+<file path=word/stylesWithEffects.xml><?xml version="1.0" encoding="utf-8"?>
+<w:styles xmlns:wpc="http://schemas.microsoft.com/office/word/2010/wordprocessingCanvas" xmlns:mc="http://schemas.openxmlformats.org/markup-compatibility/2006" xmlns:o="urn:schemas-microsoft-com:office:office" xmlns:r="http://schemas.openxmlformats.org/officeDocument/2006/relationships" xmlns:m="http://schemas.openxmlformats.org/officeDocument/2006/math" xmlns:v="urn:schemas-microsoft-com:vml" xmlns:wp14="http://schemas.microsoft.com/office/word/2010/wordprocessingDrawing" xmlns:wp="http://schemas.openxmlformats.org/drawingml/2006/wordprocessingDrawing" xmlns:w10="urn:schemas-microsoft-com:office:word" xmlns:w="http://schemas.openxmlformats.org/wordprocessingml/2006/main" xmlns:w14="http://schemas.microsoft.com/office/word/2010/wordml" xmlns:wpg="http://schemas.microsoft.com/office/word/2010/wordprocessingGroup" xmlns:wpi="http://schemas.microsoft.com/office/word/2010/wordprocessingInk" xmlns:wne="http://schemas.microsoft.com/office/word/2006/wordml" xmlns:wps="http://schemas.microsoft.com/office/word/2010/wordprocessingShape" mc:Ignorable="w14 wp14">
+  <w:docDefaults>
+    <w:rPrDefault>
+      <w:rPr>
+        <w:rFonts w:asciiTheme="minorHAnsi" w:eastAsiaTheme="minorEastAsia" w:hAnsiTheme="minorHAnsi" w:cstheme="minorBidi"/>
+        <w:sz w:val="22"/>
+        <w:szCs w:val="22"/>
+        <w:lang w:val="en-US" w:eastAsia="en-US" w:bidi="ar-SA"/>
+      </w:rPr>
+    </w:rPrDefault>
+    <w:pPrDefault>
+      <w:pPr>
+        <w:spacing w:after="200" w:line="276" w:lineRule="auto"/>
+      </w:pPr>
+    </w:pPrDefault>
+  </w:docDefaults>
+  <w:latentStyles w:defLockedState="0" w:defUIPriority="99" w:defSemiHidden="1" w:defUnhideWhenUsed="1" w:defQFormat="0" w:count="267">
+    <w:lsdException w:name="Normal" w:semiHidden="0" w:uiPriority="0" w:unhideWhenUsed="0" w:qFormat="1"/>
+    <w:lsdException w:name="heading 1" w:semiHidden="0" w:uiPriority="9" w:unhideWhenUsed="0" w:qFormat="1"/>
+    <w:lsdException w:name="heading 2" w:uiPriority="9" w:qFormat="1"/>
+    <w:lsdException w:name="heading 3" w:uiPriority="9" w:qFormat="1"/>
+    <w:lsdException w:name="heading 4" w:uiPriority="9" w:qFormat="1"/>
+    <w:lsdException w:name="heading 5" w:uiPriority="9" w:qFormat="1"/>
+    <w:lsdException w:name="heading 6" w:uiPriority="9" w:qFormat="1"/>
+    <w:lsdException w:name="heading 7" w:uiPriority="9" w:qFormat="1"/>
+    <w:lsdException w:name="heading 8" w:uiPriority="9" w:qFormat="1"/>
+    <w:lsdException w:name="heading 9" w:uiPriority="9" w:qFormat="1"/>
+    <w:lsdException w:name="toc 1" w:uiPriority="39"/>
+    <w:lsdException w:name="toc 2" w:uiPriority="39"/>
+    <w:lsdException w:name="toc 3" w:uiPriority="39"/>
+    <w:lsdException w:name="toc 4" w:uiPriority="39"/>
+    <w:lsdException w:name="toc 5" w:uiPriority="39"/>
+    <w:lsdException w:name="toc 6" w:uiPriority="39"/>
+    <w:lsdException w:name="toc 7" w:uiPriority="39"/>
+    <w:lsdException w:name="toc 8" w:uiPriority="39"/>
+    <w:lsdException w:name="toc 9" w:uiPriority="39"/>
+    <w:lsdException w:name="caption" w:uiPriority="35" w:qFormat="1"/>
+    <w:lsdException w:name="Title" w:semiHidden="0" w:uiPriority="10" w:unhideWhenUsed="0" w:qFormat="1"/>
+    <w:lsdException w:name="Default Paragraph Font" w:uiPriority="1"/>
+    <w:lsdException w:name="Subtitle" w:semiHidden="0" w:uiPriority="11" w:unhideWhenUsed="0" w:qFormat="1"/>
+    <w:lsdException w:name="Strong" w:semiHidden="0" w:uiPriority="22" w:unhideWhenUsed="0" w:qFormat="1"/>
+    <w:lsdException w:name="Emphasis" w:semiHidden="0" w:uiPriority="20" w:unhideWhenUsed="0" w:qFormat="1"/>
+    <w:lsdException w:name="Table Grid" w:semiHidden="0" w:uiPriority="59" w:unhideWhenUsed="0"/>
+    <w:lsdException w:name="Placeholder Text" w:unhideWhenUsed="0"/>
+    <w:lsdException w:name="No Spacing" w:semiHidden="0" w:uiPriority="1" w:unhideWhenUsed="0" w:qFormat="1"/>
+    <w:lsdException w:name="Light Shading" w:semiHidden="0" w:uiPriority="60" w:unhideWhenUsed="0"/>
+    <w:lsdException w:name="Light List" w:semiHidden="0" w:uiPriority="61" w:unhideWhenUsed="0"/>
+    <w:lsdException w:name="Light Grid" w:semiHidden="0" w:uiPriority="62" w:unhideWhenUsed="0"/>
+    <w:lsdException w:name="Medium Shading 1" w:semiHidden="0" w:uiPriority="63" w:unhideWhenUsed="0"/>
+    <w:lsdException w:name="Medium Shading 2" w:semiHidden="0" w:uiPriority="64" w:unhideWhenUsed="0"/>
+    <w:lsdException w:name="Medium List 1" w:semiHidden="0" w:uiPriority="65" w:unhideWhenUsed="0"/>
+    <w:lsdException w:name="Medium List 2" w:semiHidden="0" w:uiPriority="66" w:unhideWhenUsed="0"/>
+    <w:lsdException w:name="Medium Grid 1" w:semiHidden="0" w:uiPriority="67" w:unhideWhenUsed="0"/>
+    <w:lsdException w:name="Medium Grid 2" w:semiHidden="0" w:uiPriority="68" w:unhideWhenUsed="0"/>
+    <w:lsdException w:name="Medium Grid 3" w:semiHidden="0" w:uiPriority="69" w:unhideWhenUsed="0"/>
+    <w:lsdException w:name="Dark List" w:semiHidden="0" w:uiPriority="70" w:unhideWhenUsed="0"/>
+    <w:lsdException w:name="Colorful Shading" w:semiHidden="0" w:uiPriority="71" w:unhideWhenUsed="0"/>
+    <w:lsdException w:name="Colorful List" w:semiHidden="0" w:uiPriority="72" w:unhideWhenUsed="0"/>
+    <w:lsdException w:name="Colorful Grid" w:semiHidden="0" w:uiPriority="73" w:unhideWhenUsed="0"/>
+    <w:lsdException w:name="Light Shading Accent 1" w:semiHidden="0" w:uiPriority="60" w:unhideWhenUsed="0"/>
+    <w:lsdException w:name="Light List Accent 1" w:semiHidden="0" w:uiPriority="61" w:unhideWhenUsed="0"/>
+    <w:lsdException w:name="Light Grid Accent 1" w:semiHidden="0" w:uiPriority="62" w:unhideWhenUsed="0"/>
+    <w:lsdException w:name="Medium Shading 1 Accent 1" w:semiHidden="0" w:uiPriority="63" w:unhideWhenUsed="0"/>
+    <w:lsdException w:name="Medium Shading 2 Accent 1" w:semiHidden="0" w:uiPriority="64" w:unhideWhenUsed="0"/>
+    <w:lsdException w:name="Medium List 1 Accent 1" w:semiHidden="0" w:uiPriority="65" w:unhideWhenUsed="0"/>
+    <w:lsdException w:name="Revision" w:unhideWhenUsed="0"/>
+    <w:lsdException w:name="List Paragraph" w:semiHidden="0" w:uiPriority="34" w:unhideWhenUsed="0" w:qFormat="1"/>
+    <w:lsdException w:name="Quote" w:semiHidden="0" w:uiPriority="29" w:unhideWhenUsed="0" w:qFormat="1"/>
+    <w:lsdException w:name="Intense Quote" w:semiHidden="0" w:uiPriority="30" w:unhideWhenUsed="0" w:qFormat="1"/>
+    <w:lsdException w:name="Medium List 2 Accent 1" w:semiHidden="0" w:uiPriority="66" w:unhideWhenUsed="0"/>
+    <w:lsdException w:name="Medium Grid 1 Accent 1" w:semiHidden="0" w:uiPriority="67" w:unhideWhenUsed="0"/>
+    <w:lsdException w:name="Medium Grid 2 Accent 1" w:semiHidden="0" w:uiPriority="68" w:unhideWhenUsed="0"/>
+    <w:lsdException w:name="Medium Grid 3 Accent 1" w:semiHidden="0" w:uiPriority="69" w:unhideWhenUsed="0"/>
+    <w:lsdException w:name="Dark List Accent 1" w:semiHidden="0" w:uiPriority="70" w:unhideWhenUsed="0"/>
+    <w:lsdException w:name="Colorful Shading Accent 1" w:semiHidden="0" w:uiPriority="71" w:unhideWhenUsed="0"/>
+    <w:lsdException w:name="Colorful List Accent 1" w:semiHidden="0" w:uiPriority="72" w:unhideWhenUsed="0"/>
+    <w:lsdException w:name="Colorful Grid Accent 1" w:semiHidden="0" w:uiPriority="73" w:unhideWhenUsed="0"/>
+    <w:lsdException w:name="Light Shading Accent 2" w:semiHidden="0" w:uiPriority="60" w:unhideWhenUsed="0"/>
+    <w:lsdException w:name="Light List Accent 2" w:semiHidden="0" w:uiPriority="61" w:unhideWhenUsed="0"/>
+    <w:lsdException w:name="Light Grid Accent 2" w:semiHidden="0" w:uiPriority="62" w:unhideWhenUsed="0"/>
+    <w:lsdException w:name="Medium Shading 1 Accent 2" w:semiHidden="0" w:uiPriority="63" w:unhideWhenUsed="0"/>
+    <w:lsdException w:name="Medium Shading 2 Accent 2" w:semiHidden="0" w:uiPriority="64" w:unhideWhenUsed="0"/>
+    <w:lsdException w:name="Medium List 1 Accent 2" w:semiHidden="0" w:uiPriority="65" w:unhideWhenUsed="0"/>
+    <w:lsdException w:name="Medium List 2 Accent 2" w:semiHidden="0" w:uiPriority="66" w:unhideWhenUsed="0"/>
+    <w:lsdException w:name="Medium Grid 1 Accent 2" w:semiHidden="0" w:uiPriority="67" w:unhideWhenUsed="0"/>
+    <w:lsdException w:name="Medium Grid 2 Accent 2" w:semiHidden="0" w:uiPriority="68" w:unhideWhenUsed="0"/>
+    <w:lsdException w:name="Medium Grid 3 Accent 2" w:semiHidden="0" w:uiPriority="69" w:unhideWhenUsed="0"/>
+    <w:lsdException w:name="Dark List Accent 2" w:semiHidden="0" w:uiPriority="70" w:unhideWhenUsed="0"/>
+    <w:lsdException w:name="Colorful Shading Accent 2" w:semiHidden="0" w:uiPriority="71" w:unhideWhenUsed="0"/>
+    <w:lsdException w:name="Colorful List Accent 2" w:semiHidden="0" w:uiPriority="72" w:unhideWhenUsed="0"/>
+    <w:lsdException w:name="Colorful Grid Accent 2" w:semiHidden="0" w:uiPriority="73" w:unhideWhenUsed="0"/>
+    <w:lsdException w:name="Light Shading Accent 3" w:semiHidden="0" w:uiPriority="60" w:unhideWhenUsed="0"/>
+    <w:lsdException w:name="Light List Accent 3" w:semiHidden="0" w:uiPriority="61" w:unhideWhenUsed="0"/>
+    <w:lsdException w:name="Light Grid Accent 3" w:semiHidden="0" w:uiPriority="62" w:unhideWhenUsed="0"/>
+    <w:lsdException w:name="Medium Shading 1 Accent 3" w:semiHidden="0" w:uiPriority="63" w:unhideWhenUsed="0"/>
+    <w:lsdException w:name="Medium Shading 2 Accent 3" w:semiHidden="0" w:uiPriority="64" w:unhideWhenUsed="0"/>
+    <w:lsdException w:name="Medium List 1 Accent 3" w:semiHidden="0" w:uiPriority="65" w:unhideWhenUsed="0"/>
+    <w:lsdException w:name="Medium List 2 Accent 3" w:semiHidden="0" w:uiPriority="66" w:unhideWhenUsed="0"/>
+    <w:lsdException w:name="Medium Grid 1 Accent 3" w:semiHidden="0" w:uiPriority="67" w:unhideWhenUsed="0"/>
+    <w:lsdException w:name="Medium Grid 2 Accent 3" w:semiHidden="0" w:uiPriority="68" w:unhideWhenUsed="0"/>
+    <w:lsdException w:name="Medium Grid 3 Accent 3" w:semiHidden="0" w:uiPriority="69" w:unhideWhenUsed="0"/>
+    <w:lsdException w:name="Dark List Accent 3" w:semiHidden="0" w:uiPriority="70" w:unhideWhenUsed="0"/>
+    <w:lsdException w:name="Colorful Shading Accent 3" w:semiHidden="0" w:uiPriority="71" w:unhideWhenUsed="0"/>
+    <w:lsdException w:name="Colorful List Accent 3" w:semiHidden="0" w:uiPriority="72" w:unhideWhenUsed="0"/>
+    <w:lsdException w:name="Colorful Grid Accent 3" w:semiHidden="0" w:uiPriority="73" w:unhideWhenUsed="0"/>
+    <w:lsdException w:name="Light Shading Accent 4" w:semiHidden="0" w:uiPriority="60" w:unhideWhenUsed="0"/>
+    <w:lsdException w:name="Light List Accent 4" w:semiHidden="0" w:uiPriority="61" w:unhideWhenUsed="0"/>
+    <w:lsdException w:name="Light Grid Accent 4" w:semiHidden="0" w:uiPriority="62" w:unhideWhenUsed="0"/>
+    <w:lsdException w:name="Medium Shading 1 Accent 4" w:semiHidden="0" w:uiPriority="63" w:unhideWhenUsed="0"/>
+    <w:lsdException w:name="Medium Shading 2 Accent 4" w:semiHidden="0" w:uiPriority="64" w:unhideWhenUsed="0"/>
+    <w:lsdException w:name="Medium List 1 Accent 4" w:semiHidden="0" w:uiPriority="65" w:unhideWhenUsed="0"/>
+    <w:lsdException w:name="Medium List 2 Accent 4" w:semiHidden="0" w:uiPriority="66" w:unhideWhenUsed="0"/>
+    <w:lsdException w:name="Medium Grid 1 Accent 4" w:semiHidden="0" w:uiPriority="67" w:unhideWhenUsed="0"/>
+    <w:lsdException w:name="Medium Grid 2 Accent 4" w:semiHidden="0" w:uiPriority="68" w:unhideWhenUsed="0"/>
+    <w:lsdException w:name="Medium Grid 3 Accent 4" w:semiHidden="0" w:uiPriority="69" w:unhideWhenUsed="0"/>
+    <w:lsdException w:name="Dark List Accent 4" w:semiHidden="0" w:uiPriority="70" w:unhideWhenUsed="0"/>
+    <w:lsdException w:name="Colorful Shading Accent 4" w:semiHidden="0" w:uiPriority="71" w:unhideWhenUsed="0"/>
+    <w:lsdException w:name="Colorful List Accent 4" w:semiHidden="0" w:uiPriority="72" w:unhideWhenUsed="0"/>
+    <w:lsdException w:name="Colorful Grid Accent 4" w:semiHidden="0" w:uiPriority="73" w:unhideWhenUsed="0"/>
+    <w:lsdException w:name="Light Shading Accent 5" w:semiHidden="0" w:uiPriority="60" w:unhideWhenUsed="0"/>
+    <w:lsdException w:name="Light List Accent 5" w:semiHidden="0" w:uiPriority="61" w:unhideWhenUsed="0"/>
+    <w:lsdException w:name="Light Grid Accent 5" w:semiHidden="0" w:uiPriority="62" w:unhideWhenUsed="0"/>
+    <w:lsdException w:name="Medium Shading 1 Accent 5" w:semiHidden="0" w:uiPriority="63" w:unhideWhenUsed="0"/>
+    <w:lsdException w:name="Medium Shading 2 Accent 5" w:semiHidden="0" w:uiPriority="64" w:unhideWhenUsed="0"/>
+    <w:lsdException w:name="Medium List 1 Accent 5" w:semiHidden="0" w:uiPriority="65" w:unhideWhenUsed="0"/>
+    <w:lsdException w:name="Medium List 2 Accent 5" w:semiHidden="0" w:uiPriority="66" w:unhideWhenUsed="0"/>
+    <w:lsdException w:name="Medium Grid 1 Accent 5" w:semiHidden="0" w:uiPriority="67" w:unhideWhenUsed="0"/>
+    <w:lsdException w:name="Medium Grid 2 Accent 5" w:semiHidden="0" w:uiPriority="68" w:unhideWhenUsed="0"/>
+    <w:lsdException w:name="Medium Grid 3 Accent 5" w:semiHidden="0" w:uiPriority="69" w:unhideWhenUsed="0"/>
+    <w:lsdException w:name="Dark List Accent 5" w:semiHidden="0" w:uiPriority="70" w:unhideWhenUsed="0"/>
+    <w:lsdException w:name="Colorful Shading Accent 5" w:semiHidden="0" w:uiPriority="71" w:unhideWhenUsed="0"/>
+    <w:lsdException w:name="Colorful List Accent 5" w:semiHidden="0" w:uiPriority="72" w:unhideWhenUsed="0"/>
+    <w:lsdException w:name="Colorful Grid Accent 5" w:semiHidden="0" w:uiPriority="73" w:unhideWhenUsed="0"/>
+    <w:lsdException w:name="Light Shading Accent 6" w:semiHidden="0" w:uiPriority="60" w:unhideWhenUsed="0"/>
+    <w:lsdException w:name="Light List Accent 6" w:semiHidden="0" w:uiPriority="61" w:unhideWhenUsed="0"/>
+    <w:lsdException w:name="Light Grid Accent 6" w:semiHidden="0" w:uiPriority="62" w:unhideWhenUsed="0"/>
+    <w:lsdException w:name="Medium Shading 1 Accent 6" w:semiHidden="0" w:uiPriority="63" w:unhideWhenUsed="0"/>
+    <w:lsdException w:name="Medium Shading 2 Accent 6" w:semiHidden="0" w:uiPriority="64" w:unhideWhenUsed="0"/>
+    <w:lsdException w:name="Medium List 1 Accent 6" w:semiHidden="0" w:uiPriority="65" w:unhideWhenUsed="0"/>
+    <w:lsdException w:name="Medium List 2 Accent 6" w:semiHidden="0" w:uiPriority="66" w:unhideWhenUsed="0"/>
+    <w:lsdException w:name="Medium Grid 1 Accent 6" w:semiHidden="0" w:uiPriority="67" w:unhideWhenUsed="0"/>
+    <w:lsdException w:name="Medium Grid 2 Accent 6" w:semiHidden="0" w:uiPriority="68" w:unhideWhenUsed="0"/>
+    <w:lsdException w:name="Medium Grid 3 Accent 6" w:semiHidden="0" w:uiPriority="69" w:unhideWhenUsed="0"/>
+    <w:lsdException w:name="Dark List Accent 6" w:semiHidden="0" w:uiPriority="70" w:unhideWhenUsed="0"/>
+    <w:lsdException w:name="Colorful Shading Accent 6" w:semiHidden="0" w:uiPriority="71" w:unhideWhenUsed="0"/>
+    <w:lsdException w:name="Colorful List Accent 6" w:semiHidden="0" w:uiPriority="72" w:unhideWhenUsed="0"/>
+    <w:lsdException w:name="Colorful Grid Accent 6" w:semiHidden="0" w:uiPriority="73" w:unhideWhenUsed="0"/>
+    <w:lsdException w:name="Subtle Emphasis" w:semiHidden="0" w:uiPriority="19" w:unhideWhenUsed="0" w:qFormat="1"/>
+    <w:lsdException w:name="Intense Emphasis" w:semiHidden="0" w:uiPriority="21" w:unhideWhenUsed="0" w:qFormat="1"/>
+    <w:lsdException w:name="Subtle Reference" w:semiHidden="0" w:uiPriority="31" w:unhideWhenUsed="0" w:qFormat="1"/>
+    <w:lsdException w:name="Intense Reference" w:semiHidden="0" w:uiPriority="32" w:unhideWhenUsed="0" w:qFormat="1"/>
+    <w:lsdException w:name="Book Title" w:semiHidden="0" w:uiPriority="33" w:unhideWhenUsed="0" w:qFormat="1"/>
+    <w:lsdException w:name="Bibliography" w:uiPriority="37"/>
+    <w:lsdException w:name="TOC Heading" w:uiPriority="39" w:qFormat="1"/>
+  </w:latentStyles>
+  <w:style w:type="paragraph" w:default="1" w:styleId="Normal">
+    <w:name w:val="Normal"/>
+    <w:qFormat/>
+  </w:style>
+  <w:style w:type="character" w:default="1" w:styleId="DefaultParagraphFont">
+    <w:name w:val="Default Paragraph Font"/>
+    <w:uiPriority w:val="1"/>
+    <w:semiHidden/>
+    <w:unhideWhenUsed/>
+  </w:style>
+  <w:style w:type="table" w:default="1" w:styleId="TableNormal">
+    <w:name w:val="Normal Table"/>
+    <w:uiPriority w:val="99"/>
+    <w:semiHidden/>
+    <w:unhideWhenUsed/>
+    <w:tblPr>
+      <w:tblInd w:w="0" w:type="dxa"/>
+      <w:tblCellMar>
+        <w:top w:w="0" w:type="dxa"/>
+        <w:left w:w="108" w:type="dxa"/>
+        <w:bottom w:w="0" w:type="dxa"/>
+        <w:right w:w="108" w:type="dxa"/>
+      </w:tblCellMar>
+    </w:tblPr>
+  </w:style>
+  <w:style w:type="numbering" w:default="1" w:styleId="NoList">
+    <w:name w:val="No List"/>
+    <w:uiPriority w:val="99"/>
+    <w:semiHidden/>
+    <w:unhideWhenUsed/>
+  </w:style>
+</w:styles>
+</file>
+
 <file path=word/theme/theme1.xml><?xml version="1.0" encoding="utf-8"?>
 <a:theme xmlns:a="http://schemas.openxmlformats.org/drawingml/2006/main" name="Larissa">
   <a:themeElements>
@@ -7945,7 +8339,7 @@
 </file>
 
 <file path=customXml/itemProps1.xml><?xml version="1.0" encoding="utf-8"?>
-<ds:datastoreItem xmlns:ds="http://schemas.openxmlformats.org/officeDocument/2006/customXml" ds:itemID="{8C0A77FB-A128-4B90-82DD-C2A17F175BB8}">
+<ds:datastoreItem xmlns:ds="http://schemas.openxmlformats.org/officeDocument/2006/customXml" ds:itemID="{0BF92E57-B13D-4772-AB12-CA505AF014A1}">
   <ds:schemaRefs>
     <ds:schemaRef ds:uri="http://schemas.openxmlformats.org/officeDocument/2006/bibliography"/>
   </ds:schemaRefs>

</xml_diff>